<commit_message>
replacement of Physical View draft
</commit_message>
<xml_diff>
--- a/drafts/docs/04 NAP Physical View.docx
+++ b/drafts/docs/04 NAP Physical View.docx
@@ -1,6 +1,6 @@
 
 <file path=word/document.xml><?xml version="1.0" encoding="utf-8"?>
-<w:document xmlns:wpc="http://schemas.microsoft.com/office/word/2010/wordprocessingCanvas" xmlns:cx="http://schemas.microsoft.com/office/drawing/2014/chartex" xmlns:cx1="http://schemas.microsoft.com/office/drawing/2015/9/8/chartex" xmlns:cx2="http://schemas.microsoft.com/office/drawing/2015/10/21/chartex" xmlns:cx3="http://schemas.microsoft.com/office/drawing/2016/5/9/chartex" xmlns:cx4="http://schemas.microsoft.com/office/drawing/2016/5/10/chartex" xmlns:cx5="http://schemas.microsoft.com/office/drawing/2016/5/11/chartex" xmlns:cx6="http://schemas.microsoft.com/office/drawing/2016/5/12/chartex" xmlns:cx7="http://schemas.microsoft.com/office/drawing/2016/5/13/chartex" xmlns:cx8="http://schemas.microsoft.com/office/drawing/2016/5/14/chartex" xmlns:mc="http://schemas.openxmlformats.org/markup-compatibility/2006" xmlns:aink="http://schemas.microsoft.com/office/drawing/2016/ink" xmlns:am3d="http://schemas.microsoft.com/office/drawing/2017/model3d" xmlns:o="urn:schemas-microsoft-com:office:office" xmlns:oel="http://schemas.microsoft.com/office/2019/extlst" xmlns:r="http://schemas.openxmlformats.org/officeDocument/2006/relationships" xmlns:m="http://schemas.openxmlformats.org/officeDocument/2006/math" xmlns:v="urn:schemas-microsoft-com:vml" xmlns:wp14="http://schemas.microsoft.com/office/word/2010/wordprocessingDrawing" xmlns:wp="http://schemas.openxmlformats.org/drawingml/2006/wordprocessingDrawing" xmlns:w10="urn:schemas-microsoft-com:office:word" xmlns:w="http://schemas.openxmlformats.org/wordprocessingml/2006/main" xmlns:w14="http://schemas.microsoft.com/office/word/2010/wordml" xmlns:w15="http://schemas.microsoft.com/office/word/2012/wordml" xmlns:w16cex="http://schemas.microsoft.com/office/word/2018/wordml/cex" xmlns:w16cid="http://schemas.microsoft.com/office/word/2016/wordml/cid" xmlns:w16="http://schemas.microsoft.com/office/word/2018/wordml" xmlns:w16du="http://schemas.microsoft.com/office/word/2023/wordml/word16du" xmlns:w16sdtdh="http://schemas.microsoft.com/office/word/2020/wordml/sdtdatahash" xmlns:w16sdtfl="http://schemas.microsoft.com/office/word/2024/wordml/sdtformatlock" xmlns:w16se="http://schemas.microsoft.com/office/word/2015/wordml/symex" xmlns:wpg="http://schemas.microsoft.com/office/word/2010/wordprocessingGroup" xmlns:wpi="http://schemas.microsoft.com/office/word/2010/wordprocessingInk" xmlns:wne="http://schemas.microsoft.com/office/word/2006/wordml" xmlns:wps="http://schemas.microsoft.com/office/word/2010/wordprocessingShape" xmlns:a="http://schemas.openxmlformats.org/drawingml/2006/main" xmlns:pic="http://schemas.openxmlformats.org/drawingml/2006/picture" mc:Ignorable="w14 w15 w16se w16cid w16 w16cex w16sdtdh w16sdtfl w16du wp14">
+<w:document xmlns:wpc="http://schemas.microsoft.com/office/word/2010/wordprocessingCanvas" xmlns:cx="http://schemas.microsoft.com/office/drawing/2014/chartex" xmlns:cx1="http://schemas.microsoft.com/office/drawing/2015/9/8/chartex" xmlns:cx2="http://schemas.microsoft.com/office/drawing/2015/10/21/chartex" xmlns:cx3="http://schemas.microsoft.com/office/drawing/2016/5/9/chartex" xmlns:cx4="http://schemas.microsoft.com/office/drawing/2016/5/10/chartex" xmlns:cx5="http://schemas.microsoft.com/office/drawing/2016/5/11/chartex" xmlns:cx6="http://schemas.microsoft.com/office/drawing/2016/5/12/chartex" xmlns:cx7="http://schemas.microsoft.com/office/drawing/2016/5/13/chartex" xmlns:cx8="http://schemas.microsoft.com/office/drawing/2016/5/14/chartex" xmlns:mc="http://schemas.openxmlformats.org/markup-compatibility/2006" xmlns:aink="http://schemas.microsoft.com/office/drawing/2016/ink" xmlns:am3d="http://schemas.microsoft.com/office/drawing/2017/model3d" xmlns:o="urn:schemas-microsoft-com:office:office" xmlns:oel="http://schemas.microsoft.com/office/2019/extlst" xmlns:r="http://schemas.openxmlformats.org/officeDocument/2006/relationships" xmlns:m="http://schemas.openxmlformats.org/officeDocument/2006/math" xmlns:v="urn:schemas-microsoft-com:vml" xmlns:wp14="http://schemas.microsoft.com/office/word/2010/wordprocessingDrawing" xmlns:wp="http://schemas.openxmlformats.org/drawingml/2006/wordprocessingDrawing" xmlns:w10="urn:schemas-microsoft-com:office:word" xmlns:w="http://schemas.openxmlformats.org/wordprocessingml/2006/main" xmlns:w14="http://schemas.microsoft.com/office/word/2010/wordml" xmlns:w15="http://schemas.microsoft.com/office/word/2012/wordml" xmlns:w16cex="http://schemas.microsoft.com/office/word/2018/wordml/cex" xmlns:w16cid="http://schemas.microsoft.com/office/word/2016/wordml/cid" xmlns:w16="http://schemas.microsoft.com/office/word/2018/wordml" xmlns:w16du="http://schemas.microsoft.com/office/word/2023/wordml/word16du" xmlns:w16sdtdh="http://schemas.microsoft.com/office/word/2020/wordml/sdtdatahash" xmlns:w16sdtfl="http://schemas.microsoft.com/office/word/2024/wordml/sdtformatlock" xmlns:w16se="http://schemas.microsoft.com/office/word/2015/wordml/symex" xmlns:wpg="http://schemas.microsoft.com/office/word/2010/wordprocessingGroup" xmlns:wpi="http://schemas.microsoft.com/office/word/2010/wordprocessingInk" xmlns:wne="http://schemas.microsoft.com/office/word/2006/wordml" xmlns:wps="http://schemas.microsoft.com/office/word/2010/wordprocessingShape" mc:Ignorable="w14 w15 w16se w16cid w16 w16cex w16sdtdh w16sdtfl w16du wp14">
   <w:body>
     <w:p>
       <w:pPr>
@@ -41,12 +41,12 @@
       </w:pPr>
       <w:r>
         <w:rPr>
-          <w:rFonts w:ascii="Times New Roman" w:hAnsi="Times New Roman" w:eastAsia="Times New Roman" w:cs="Times New Roman"/>
-          <w:sz w:val="20"/>
-          <w:szCs w:val="20"/>
-          <w:lang w:val="en-GB"/>
-        </w:rPr>
-        <w:t>10.02.2025</w:t>
+          <w:rFonts w:ascii="Times New Roman" w:eastAsia="Times New Roman" w:hAnsi="Times New Roman" w:cs="Times New Roman"/>
+          <w:sz w:val="20"/>
+          <w:szCs w:val="20"/>
+          <w:lang w:val="en-GB"/>
+        </w:rPr>
+        <w:t>13.06.2025</w:t>
       </w:r>
     </w:p>
     <w:p>
@@ -57,8 +57,8 @@
           <w:lang w:val="en-GB"/>
         </w:rPr>
       </w:pPr>
-      <w:bookmarkStart w:name="NAP_PHYSICAL_VIEW" w:id="0"/>
-      <w:bookmarkStart w:name="BKM_8CFF4E9C_AC83_4250_B3E3_3C04E41FF7C3" w:id="1"/>
+      <w:bookmarkStart w:id="0" w:name="NAP_PHYSICAL_VIEW"/>
+      <w:bookmarkStart w:id="1" w:name="BKM_8CFF4E9C_AC83_4250_B3E3_3C04E41FF7C3"/>
       <w:r>
         <w:rPr>
           <w:lang w:val="en-GB"/>
@@ -78,7 +78,7 @@
       </w:pPr>
       <w:r>
         <w:rPr>
-          <w:rFonts w:ascii="Times New Roman" w:hAnsi="Times New Roman" w:eastAsia="Times New Roman" w:cs="Times New Roman"/>
+          <w:rFonts w:ascii="Times New Roman" w:eastAsia="Times New Roman" w:hAnsi="Times New Roman" w:cs="Times New Roman"/>
           <w:color w:val="000000"/>
           <w:sz w:val="20"/>
           <w:szCs w:val="20"/>
@@ -99,7 +99,7 @@
       </w:pPr>
       <w:r>
         <w:rPr>
-          <w:rFonts w:ascii="Times New Roman" w:hAnsi="Times New Roman" w:eastAsia="Times New Roman" w:cs="Times New Roman"/>
+          <w:rFonts w:ascii="Times New Roman" w:eastAsia="Times New Roman" w:hAnsi="Times New Roman" w:cs="Times New Roman"/>
           <w:color w:val="000000"/>
           <w:sz w:val="20"/>
           <w:szCs w:val="20"/>
@@ -109,7 +109,7 @@
       </w:r>
       <w:r>
         <w:rPr>
-          <w:rFonts w:ascii="Times New Roman" w:hAnsi="Times New Roman" w:eastAsia="Times New Roman" w:cs="Times New Roman"/>
+          <w:rFonts w:ascii="Times New Roman" w:eastAsia="Times New Roman" w:hAnsi="Times New Roman" w:cs="Times New Roman"/>
           <w:b/>
           <w:color w:val="000000"/>
           <w:sz w:val="20"/>
@@ -120,7 +120,7 @@
       </w:r>
       <w:r>
         <w:rPr>
-          <w:rFonts w:ascii="Times New Roman" w:hAnsi="Times New Roman" w:eastAsia="Times New Roman" w:cs="Times New Roman"/>
+          <w:rFonts w:ascii="Times New Roman" w:eastAsia="Times New Roman" w:hAnsi="Times New Roman" w:cs="Times New Roman"/>
           <w:color w:val="000000"/>
           <w:sz w:val="20"/>
           <w:szCs w:val="20"/>
@@ -130,7 +130,7 @@
       </w:r>
       <w:r>
         <w:rPr>
-          <w:rFonts w:ascii="Times New Roman" w:hAnsi="Times New Roman" w:eastAsia="Times New Roman" w:cs="Times New Roman"/>
+          <w:rFonts w:ascii="Times New Roman" w:eastAsia="Times New Roman" w:hAnsi="Times New Roman" w:cs="Times New Roman"/>
           <w:b/>
           <w:color w:val="000000"/>
           <w:sz w:val="20"/>
@@ -141,7 +141,7 @@
       </w:r>
       <w:r>
         <w:rPr>
-          <w:rFonts w:ascii="Times New Roman" w:hAnsi="Times New Roman" w:eastAsia="Times New Roman" w:cs="Times New Roman"/>
+          <w:rFonts w:ascii="Times New Roman" w:eastAsia="Times New Roman" w:hAnsi="Times New Roman" w:cs="Times New Roman"/>
           <w:color w:val="000000"/>
           <w:sz w:val="20"/>
           <w:szCs w:val="20"/>
@@ -151,7 +151,7 @@
       </w:r>
       <w:r>
         <w:rPr>
-          <w:rFonts w:ascii="Times New Roman" w:hAnsi="Times New Roman" w:eastAsia="Times New Roman" w:cs="Times New Roman"/>
+          <w:rFonts w:ascii="Times New Roman" w:eastAsia="Times New Roman" w:hAnsi="Times New Roman" w:cs="Times New Roman"/>
           <w:b/>
           <w:color w:val="000000"/>
           <w:sz w:val="20"/>
@@ -162,7 +162,7 @@
       </w:r>
       <w:r>
         <w:rPr>
-          <w:rFonts w:ascii="Times New Roman" w:hAnsi="Times New Roman" w:eastAsia="Times New Roman" w:cs="Times New Roman"/>
+          <w:rFonts w:ascii="Times New Roman" w:eastAsia="Times New Roman" w:hAnsi="Times New Roman" w:cs="Times New Roman"/>
           <w:color w:val="000000"/>
           <w:sz w:val="20"/>
           <w:szCs w:val="20"/>
@@ -183,7 +183,7 @@
       </w:pPr>
       <w:r>
         <w:rPr>
-          <w:rFonts w:ascii="Times New Roman" w:hAnsi="Times New Roman" w:eastAsia="Times New Roman" w:cs="Times New Roman"/>
+          <w:rFonts w:ascii="Times New Roman" w:eastAsia="Times New Roman" w:hAnsi="Times New Roman" w:cs="Times New Roman"/>
           <w:color w:val="000000"/>
           <w:sz w:val="20"/>
           <w:szCs w:val="20"/>
@@ -193,7 +193,7 @@
       </w:r>
       <w:r>
         <w:rPr>
-          <w:rFonts w:ascii="Times New Roman" w:hAnsi="Times New Roman" w:eastAsia="Times New Roman" w:cs="Times New Roman"/>
+          <w:rFonts w:ascii="Times New Roman" w:eastAsia="Times New Roman" w:hAnsi="Times New Roman" w:cs="Times New Roman"/>
           <w:color w:val="000000"/>
           <w:sz w:val="20"/>
           <w:szCs w:val="20"/>
@@ -204,7 +204,7 @@
       </w:r>
       <w:r>
         <w:rPr>
-          <w:rFonts w:ascii="Times New Roman" w:hAnsi="Times New Roman" w:eastAsia="Times New Roman" w:cs="Times New Roman"/>
+          <w:rFonts w:ascii="Times New Roman" w:eastAsia="Times New Roman" w:hAnsi="Times New Roman" w:cs="Times New Roman"/>
           <w:color w:val="000000"/>
           <w:sz w:val="20"/>
           <w:szCs w:val="20"/>
@@ -225,7 +225,7 @@
       </w:pPr>
       <w:r>
         <w:rPr>
-          <w:rFonts w:ascii="Times New Roman" w:hAnsi="Times New Roman" w:eastAsia="Times New Roman" w:cs="Times New Roman"/>
+          <w:rFonts w:ascii="Times New Roman" w:eastAsia="Times New Roman" w:hAnsi="Times New Roman" w:cs="Times New Roman"/>
           <w:color w:val="000000"/>
           <w:sz w:val="20"/>
           <w:szCs w:val="20"/>
@@ -235,7 +235,7 @@
       </w:r>
       <w:r>
         <w:rPr>
-          <w:rFonts w:ascii="Times New Roman" w:hAnsi="Times New Roman" w:eastAsia="Times New Roman" w:cs="Times New Roman"/>
+          <w:rFonts w:ascii="Times New Roman" w:eastAsia="Times New Roman" w:hAnsi="Times New Roman" w:cs="Times New Roman"/>
           <w:b/>
           <w:color w:val="000000"/>
           <w:sz w:val="20"/>
@@ -246,7 +246,7 @@
       </w:r>
       <w:r>
         <w:rPr>
-          <w:rFonts w:ascii="Times New Roman" w:hAnsi="Times New Roman" w:eastAsia="Times New Roman" w:cs="Times New Roman"/>
+          <w:rFonts w:ascii="Times New Roman" w:eastAsia="Times New Roman" w:hAnsi="Times New Roman" w:cs="Times New Roman"/>
           <w:color w:val="000000"/>
           <w:sz w:val="20"/>
           <w:szCs w:val="20"/>
@@ -256,7 +256,7 @@
       </w:r>
       <w:r>
         <w:rPr>
-          <w:rFonts w:ascii="Times New Roman" w:hAnsi="Times New Roman" w:eastAsia="Times New Roman" w:cs="Times New Roman"/>
+          <w:rFonts w:ascii="Times New Roman" w:eastAsia="Times New Roman" w:hAnsi="Times New Roman" w:cs="Times New Roman"/>
           <w:b/>
           <w:color w:val="000000"/>
           <w:sz w:val="20"/>
@@ -278,7 +278,7 @@
       </w:pPr>
       <w:r>
         <w:rPr>
-          <w:rFonts w:ascii="Times New Roman" w:hAnsi="Times New Roman" w:eastAsia="Times New Roman" w:cs="Times New Roman"/>
+          <w:rFonts w:ascii="Times New Roman" w:eastAsia="Times New Roman" w:hAnsi="Times New Roman" w:cs="Times New Roman"/>
           <w:color w:val="000000"/>
           <w:sz w:val="20"/>
           <w:szCs w:val="20"/>
@@ -308,15 +308,15 @@
           <w:lang w:val="en-GB"/>
         </w:rPr>
       </w:pPr>
-      <w:bookmarkStart w:name="BKM_436C3B08_51AC_4645_B980_63FD0F81D5B9" w:id="2"/>
+      <w:bookmarkStart w:id="2" w:name="BKM_436C3B08_51AC_4645_B980_63FD0F81D5B9"/>
       <w:r>
         <w:rPr>
           <w:noProof/>
           <w:lang w:val="en-GB"/>
         </w:rPr>
         <w:drawing>
-          <wp:inline distT="0" distB="0" distL="0" distR="0" wp14:anchorId="336EA337" wp14:editId="367839EA">
-            <wp:extent cx="6154420" cy="4082415"/>
+          <wp:inline distT="0" distB="0" distL="0" distR="0" wp14:anchorId="19F53110" wp14:editId="6E680515">
+            <wp:extent cx="6200775" cy="4920615"/>
             <wp:effectExtent l="0" t="0" r="0" b="0"/>
             <wp:docPr id="21" name="Obrázek 21"/>
             <wp:cNvGraphicFramePr>
@@ -330,7 +330,7 @@
                     <pic:cNvPicPr/>
                   </pic:nvPicPr>
                   <pic:blipFill>
-                    <a:blip r:embed="rId7"/>
+                    <a:blip r:embed="rId10"/>
                     <a:stretch>
                       <a:fillRect/>
                     </a:stretch>
@@ -338,7 +338,7 @@
                   <pic:spPr bwMode="auto">
                     <a:xfrm>
                       <a:off x="0" y="0"/>
-                      <a:ext cx="6154420" cy="4082415"/>
+                      <a:ext cx="6200775" cy="4920615"/>
                     </a:xfrm>
                     <a:prstGeom prst="rect">
                       <a:avLst/>
@@ -378,202 +378,6 @@
         </w:rPr>
         <w:t>Figure: NAP Physical View - Metadata Directory</w:t>
       </w:r>
-    </w:p>
-    <w:p>
-      <w:pPr>
-        <w:pStyle w:val="Nadpis2"/>
-        <w:spacing w:before="120" w:after="60"/>
-        <w:rPr>
-          <w:lang w:val="en-GB"/>
-        </w:rPr>
-      </w:pPr>
-      <w:r>
-        <w:rPr>
-          <w:lang w:val="en-GB"/>
-        </w:rPr>
-        <w:t>Selected terms and definitions</w:t>
-      </w:r>
-    </w:p>
-    <w:p>
-      <w:pPr>
-        <w:spacing w:before="60" w:after="60"/>
-        <w:rPr>
-          <w:color w:val="000000"/>
-          <w:sz w:val="20"/>
-          <w:szCs w:val="20"/>
-          <w:lang w:val="en-GB"/>
-        </w:rPr>
-      </w:pPr>
-      <w:r>
-        <w:rPr>
-          <w:rFonts w:ascii="Times New Roman" w:hAnsi="Times New Roman" w:eastAsia="Times New Roman" w:cs="Times New Roman"/>
-          <w:b/>
-          <w:color w:val="000000"/>
-          <w:sz w:val="20"/>
-          <w:szCs w:val="20"/>
-          <w:lang w:val="en-GB"/>
-        </w:rPr>
-        <w:t>Sub-systems</w:t>
-      </w:r>
-      <w:r>
-        <w:rPr>
-          <w:rFonts w:ascii="Times New Roman" w:hAnsi="Times New Roman" w:eastAsia="Times New Roman" w:cs="Times New Roman"/>
-          <w:color w:val="000000"/>
-          <w:sz w:val="20"/>
-          <w:szCs w:val="20"/>
-          <w:lang w:val="en-GB"/>
-        </w:rPr>
-        <w:t xml:space="preserve">: High-level units that may include multiple </w:t>
-      </w:r>
-      <w:proofErr w:type="gramStart"/>
-      <w:r>
-        <w:rPr>
-          <w:rFonts w:ascii="Times New Roman" w:hAnsi="Times New Roman" w:eastAsia="Times New Roman" w:cs="Times New Roman"/>
-          <w:color w:val="000000"/>
-          <w:sz w:val="20"/>
-          <w:szCs w:val="20"/>
-          <w:lang w:val="en-GB"/>
-        </w:rPr>
-        <w:t>Modules, but</w:t>
-      </w:r>
-      <w:proofErr w:type="gramEnd"/>
-      <w:r>
-        <w:rPr>
-          <w:rFonts w:ascii="Times New Roman" w:hAnsi="Times New Roman" w:eastAsia="Times New Roman" w:cs="Times New Roman"/>
-          <w:color w:val="000000"/>
-          <w:sz w:val="20"/>
-          <w:szCs w:val="20"/>
-          <w:lang w:val="en-GB"/>
-        </w:rPr>
-        <w:t xml:space="preserve"> can also have none if simple. Each geographic location has its own Sub-system.</w:t>
-      </w:r>
-    </w:p>
-    <w:p>
-      <w:pPr>
-        <w:spacing w:before="60" w:after="60"/>
-        <w:rPr>
-          <w:color w:val="000000"/>
-          <w:sz w:val="20"/>
-          <w:szCs w:val="20"/>
-          <w:lang w:val="en-GB"/>
-        </w:rPr>
-      </w:pPr>
-      <w:r>
-        <w:rPr>
-          <w:rFonts w:ascii="Times New Roman" w:hAnsi="Times New Roman" w:eastAsia="Times New Roman" w:cs="Times New Roman"/>
-          <w:b/>
-          <w:color w:val="000000"/>
-          <w:sz w:val="20"/>
-          <w:szCs w:val="20"/>
-          <w:lang w:val="en-GB"/>
-        </w:rPr>
-        <w:t>Modules</w:t>
-      </w:r>
-      <w:r>
-        <w:rPr>
-          <w:rFonts w:ascii="Times New Roman" w:hAnsi="Times New Roman" w:eastAsia="Times New Roman" w:cs="Times New Roman"/>
-          <w:color w:val="000000"/>
-          <w:sz w:val="20"/>
-          <w:szCs w:val="20"/>
-          <w:lang w:val="en-GB"/>
-        </w:rPr>
-        <w:t>: Computer programs within Sub-systems that perform ITS functions and communicate via ITS interfaces. They can be replicated wholly or partly across locations.</w:t>
-      </w:r>
-    </w:p>
-    <w:p>
-      <w:pPr>
-        <w:spacing w:before="60" w:after="60"/>
-        <w:rPr>
-          <w:color w:val="000000"/>
-          <w:sz w:val="20"/>
-          <w:szCs w:val="20"/>
-          <w:lang w:val="en-GB"/>
-        </w:rPr>
-      </w:pPr>
-      <w:r>
-        <w:rPr>
-          <w:rFonts w:ascii="Times New Roman" w:hAnsi="Times New Roman" w:eastAsia="Times New Roman" w:cs="Times New Roman"/>
-          <w:b/>
-          <w:color w:val="000000"/>
-          <w:sz w:val="20"/>
-          <w:szCs w:val="20"/>
-          <w:lang w:val="en-GB"/>
-        </w:rPr>
-        <w:t>Physical Data Flows</w:t>
-      </w:r>
-      <w:r>
-        <w:rPr>
-          <w:rFonts w:ascii="Times New Roman" w:hAnsi="Times New Roman" w:eastAsia="Times New Roman" w:cs="Times New Roman"/>
-          <w:color w:val="000000"/>
-          <w:sz w:val="20"/>
-          <w:szCs w:val="20"/>
-          <w:lang w:val="en-GB"/>
-        </w:rPr>
-        <w:t>: Communication channels in ITS, either Internal (linking Sub-systems/Modules) or External (connecting to Terminators/Actors). They're based on a pre-checked Functional View.</w:t>
-      </w:r>
-    </w:p>
-    <w:p>
-      <w:pPr>
-        <w:spacing w:before="60" w:after="60"/>
-        <w:rPr>
-          <w:color w:val="000000"/>
-          <w:sz w:val="20"/>
-          <w:szCs w:val="20"/>
-          <w:lang w:val="en-GB"/>
-        </w:rPr>
-      </w:pPr>
-      <w:r>
-        <w:rPr>
-          <w:rFonts w:ascii="Times New Roman" w:hAnsi="Times New Roman" w:eastAsia="Times New Roman" w:cs="Times New Roman"/>
-          <w:b/>
-          <w:color w:val="000000"/>
-          <w:sz w:val="20"/>
-          <w:szCs w:val="20"/>
-          <w:lang w:val="en-GB"/>
-        </w:rPr>
-        <w:t>Terminators</w:t>
-      </w:r>
-      <w:r>
-        <w:rPr>
-          <w:rFonts w:ascii="Times New Roman" w:hAnsi="Times New Roman" w:eastAsia="Times New Roman" w:cs="Times New Roman"/>
-          <w:color w:val="000000"/>
-          <w:sz w:val="20"/>
-          <w:szCs w:val="20"/>
-          <w:lang w:val="en-GB"/>
-        </w:rPr>
-        <w:t>: External entities not modelled within the FRAME Architecture, such as different vehicle types or traveller roles</w:t>
-      </w:r>
-    </w:p>
-    <w:p>
-      <w:pPr>
-        <w:spacing w:before="60" w:after="60"/>
-        <w:rPr>
-          <w:sz w:val="20"/>
-          <w:szCs w:val="20"/>
-          <w:lang w:val="en-GB"/>
-        </w:rPr>
-      </w:pPr>
-      <w:r>
-        <w:rPr>
-          <w:rFonts w:ascii="Times New Roman" w:hAnsi="Times New Roman" w:eastAsia="Times New Roman" w:cs="Times New Roman"/>
-          <w:b/>
-          <w:color w:val="000000"/>
-          <w:sz w:val="20"/>
-          <w:szCs w:val="20"/>
-          <w:lang w:val="en-GB"/>
-        </w:rPr>
-        <w:t xml:space="preserve">Metadata directory: </w:t>
-      </w:r>
-      <w:r>
-        <w:rPr>
-          <w:rFonts w:ascii="Times New Roman" w:hAnsi="Times New Roman" w:eastAsia="Times New Roman" w:cs="Times New Roman"/>
-          <w:color w:val="000000"/>
-          <w:sz w:val="20"/>
-          <w:szCs w:val="20"/>
-          <w:lang w:val="en-GB"/>
-        </w:rPr>
-        <w:t>The data portal that contains descriptions of the data and services important for their identification, assessment, and subscription by consumer, i.e., metadata. It provides facilities to authenticate data provider and functionality to insert a metadata records. The NAP provides search and discovery services of the hosted records to end users and via machine readable content to other portals. The NAP is not directly involved in the data exchange between data providers and data consumers.</w:t>
-      </w:r>
       <w:bookmarkEnd w:id="2"/>
     </w:p>
     <w:p>
@@ -586,17 +390,18 @@
           <w:lang w:val="en-GB"/>
         </w:rPr>
       </w:pPr>
-      <w:bookmarkStart w:name="BKM_838D8D5D_F697_4157_A183_DE37E90325F3" w:id="3"/>
+      <w:bookmarkStart w:id="3" w:name="BKM_838D8D5D_F697_4157_A183_DE37E90325F3"/>
       <w:r>
         <w:rPr>
           <w:noProof/>
           <w:lang w:val="en-GB"/>
         </w:rPr>
+        <w:lastRenderedPageBreak/>
         <w:drawing>
-          <wp:inline distT="0" distB="0" distL="0" distR="0" wp14:anchorId="3D52A40B" wp14:editId="266C1243">
-            <wp:extent cx="6160135" cy="4927600"/>
+          <wp:inline distT="0" distB="0" distL="0" distR="0" wp14:anchorId="2797E167" wp14:editId="08AF001E">
+            <wp:extent cx="6151880" cy="5895340"/>
             <wp:effectExtent l="0" t="0" r="0" b="0"/>
-            <wp:docPr id="24" name="Obrázek 24"/>
+            <wp:docPr id="23" name="Obrázek 23"/>
             <wp:cNvGraphicFramePr>
               <a:graphicFrameLocks xmlns:a="http://schemas.openxmlformats.org/drawingml/2006/main" noChangeAspect="1"/>
             </wp:cNvGraphicFramePr>
@@ -604,11 +409,11 @@
               <a:graphicData uri="http://schemas.openxmlformats.org/drawingml/2006/picture">
                 <pic:pic xmlns:pic="http://schemas.openxmlformats.org/drawingml/2006/picture">
                   <pic:nvPicPr>
-                    <pic:cNvPr id="24" name="Picture"/>
+                    <pic:cNvPr id="23" name="Picture"/>
                     <pic:cNvPicPr/>
                   </pic:nvPicPr>
                   <pic:blipFill>
-                    <a:blip r:embed="rId8"/>
+                    <a:blip r:embed="rId11"/>
                     <a:stretch>
                       <a:fillRect/>
                     </a:stretch>
@@ -616,7 +421,7 @@
                   <pic:spPr bwMode="auto">
                     <a:xfrm>
                       <a:off x="0" y="0"/>
-                      <a:ext cx="6160135" cy="4927600"/>
+                      <a:ext cx="6151880" cy="5895340"/>
                     </a:xfrm>
                     <a:prstGeom prst="rect">
                       <a:avLst/>
@@ -656,146 +461,58 @@
         </w:rPr>
         <w:t>Figure: NAP Physical View - Data Platform</w:t>
       </w:r>
+      <w:bookmarkEnd w:id="3"/>
     </w:p>
     <w:p>
       <w:pPr>
         <w:pStyle w:val="Nadpis2"/>
-        <w:spacing w:before="120" w:after="60"/>
-        <w:rPr>
-          <w:lang w:val="en-GB"/>
-        </w:rPr>
-      </w:pPr>
-      <w:r>
-        <w:rPr>
-          <w:lang w:val="en-GB"/>
-        </w:rPr>
-        <w:t>Selected terms and definitions</w:t>
-      </w:r>
-    </w:p>
-    <w:p>
-      <w:pPr>
-        <w:spacing w:before="60" w:after="60"/>
-        <w:rPr>
-          <w:color w:val="000000"/>
-          <w:sz w:val="20"/>
-          <w:szCs w:val="20"/>
-          <w:lang w:val="en-GB"/>
-        </w:rPr>
-      </w:pPr>
-      <w:r>
-        <w:rPr>
-          <w:rFonts w:ascii="Times New Roman" w:hAnsi="Times New Roman" w:eastAsia="Times New Roman" w:cs="Times New Roman"/>
+        <w:rPr>
+          <w:lang w:val="en-GB"/>
+        </w:rPr>
+      </w:pPr>
+      <w:bookmarkStart w:id="4" w:name="SUB_SYSTEMS"/>
+      <w:bookmarkStart w:id="5" w:name="BKM_40F134DC_B19C_431D_B1D7_9AE23428CF50"/>
+      <w:r>
+        <w:rPr>
+          <w:lang w:val="en-GB"/>
+        </w:rPr>
+        <w:t>Sub-Systems</w:t>
+      </w:r>
+    </w:p>
+    <w:p>
+      <w:pPr>
+        <w:spacing w:before="60" w:after="60"/>
+        <w:rPr>
+          <w:color w:val="000000"/>
+          <w:sz w:val="20"/>
+          <w:szCs w:val="20"/>
+          <w:lang w:val="en-GB"/>
+        </w:rPr>
+      </w:pPr>
+      <w:r>
+        <w:rPr>
+          <w:rFonts w:ascii="Times New Roman" w:eastAsia="Times New Roman" w:hAnsi="Times New Roman" w:cs="Times New Roman"/>
+          <w:color w:val="000000"/>
+          <w:sz w:val="20"/>
+          <w:szCs w:val="20"/>
+          <w:lang w:val="en-GB"/>
+        </w:rPr>
+        <w:t>This chapter defines Subsystems for</w:t>
+      </w:r>
+      <w:r>
+        <w:rPr>
+          <w:rFonts w:ascii="Times New Roman" w:eastAsia="Times New Roman" w:hAnsi="Times New Roman" w:cs="Times New Roman"/>
           <w:b/>
           <w:color w:val="000000"/>
           <w:sz w:val="20"/>
           <w:szCs w:val="20"/>
           <w:lang w:val="en-GB"/>
         </w:rPr>
-        <w:t>Data platform</w:t>
-      </w:r>
-      <w:r>
-        <w:rPr>
-          <w:rFonts w:ascii="Times New Roman" w:hAnsi="Times New Roman" w:eastAsia="Times New Roman" w:cs="Times New Roman"/>
-          <w:color w:val="000000"/>
-          <w:sz w:val="20"/>
-          <w:szCs w:val="20"/>
-          <w:lang w:val="en-GB"/>
-        </w:rPr>
-        <w:t xml:space="preserve">: The data portal that contains descriptions of the data and services important for their identification, assessment, and subscription by consumer, i.e., metadata, together with the data and/or services themselves. It provides facilities to authenticate data provider, and optionally, data consumer and functionality to insert a data and metadata records to NAP internal database. The NAP provides search and discovery services of the hosted records to end users and via machine readable content to other portals and distribution interfaces for data dissemination. The NAP is an intermediary between data provider and consumer, the data however remain in the ownership of the data provider. </w:t>
-      </w:r>
-    </w:p>
-    <w:p>
-      <w:pPr>
-        <w:spacing w:before="60" w:after="60"/>
-        <w:rPr>
-          <w:sz w:val="20"/>
-          <w:szCs w:val="20"/>
-          <w:lang w:val="en-GB"/>
-        </w:rPr>
-      </w:pPr>
-      <w:r>
-        <w:rPr>
-          <w:rFonts w:ascii="Times New Roman" w:hAnsi="Times New Roman" w:eastAsia="Times New Roman" w:cs="Times New Roman"/>
-          <w:b/>
-          <w:color w:val="000000"/>
-          <w:sz w:val="20"/>
-          <w:szCs w:val="20"/>
-          <w:lang w:val="en-GB"/>
-        </w:rPr>
-        <w:t>EA GUID</w:t>
-      </w:r>
-      <w:r>
-        <w:rPr>
-          <w:rFonts w:ascii="Times New Roman" w:hAnsi="Times New Roman" w:eastAsia="Times New Roman" w:cs="Times New Roman"/>
-          <w:color w:val="000000"/>
-          <w:sz w:val="20"/>
-          <w:szCs w:val="20"/>
-          <w:lang w:val="en-GB"/>
-        </w:rPr>
-        <w:tab/>
-      </w:r>
-      <w:r>
-        <w:rPr>
-          <w:rFonts w:ascii="Times New Roman" w:hAnsi="Times New Roman" w:eastAsia="Times New Roman" w:cs="Times New Roman"/>
-          <w:color w:val="000000"/>
-          <w:sz w:val="20"/>
-          <w:szCs w:val="20"/>
-          <w:lang w:val="en-GB"/>
-        </w:rPr>
-        <w:t>Enterprise Architect unique identifier, uniquely identifying the object within the model.</w:t>
-      </w:r>
-      <w:bookmarkEnd w:id="3"/>
-    </w:p>
-    <w:p>
-      <w:pPr>
-        <w:pStyle w:val="Nadpis2"/>
-        <w:rPr>
-          <w:lang w:val="en-GB"/>
-        </w:rPr>
-      </w:pPr>
-      <w:bookmarkStart w:name="SUB_SYSTEMS" w:id="4"/>
-      <w:bookmarkStart w:name="BKM_40F134DC_B19C_431D_B1D7_9AE23428CF50" w:id="5"/>
-      <w:r>
-        <w:rPr>
-          <w:lang w:val="en-GB"/>
-        </w:rPr>
-        <w:t>Sub-Systems</w:t>
-      </w:r>
-    </w:p>
-    <w:p>
-      <w:pPr>
-        <w:spacing w:before="60" w:after="60"/>
-        <w:rPr>
-          <w:color w:val="000000"/>
-          <w:sz w:val="20"/>
-          <w:szCs w:val="20"/>
-          <w:lang w:val="en-GB"/>
-        </w:rPr>
-      </w:pPr>
-      <w:r>
-        <w:rPr>
-          <w:rFonts w:ascii="Times New Roman" w:hAnsi="Times New Roman" w:eastAsia="Times New Roman" w:cs="Times New Roman"/>
-          <w:color w:val="000000"/>
-          <w:sz w:val="20"/>
-          <w:szCs w:val="20"/>
-          <w:lang w:val="en-GB"/>
-        </w:rPr>
-        <w:t>This chapter defines Subsystems for</w:t>
-      </w:r>
-      <w:r>
-        <w:rPr>
-          <w:rFonts w:ascii="Times New Roman" w:hAnsi="Times New Roman" w:eastAsia="Times New Roman" w:cs="Times New Roman"/>
-          <w:b/>
-          <w:color w:val="000000"/>
-          <w:sz w:val="20"/>
-          <w:szCs w:val="20"/>
-          <w:lang w:val="en-GB"/>
-        </w:rPr>
         <w:t xml:space="preserve"> both NAP types</w:t>
       </w:r>
       <w:r>
         <w:rPr>
-          <w:rFonts w:ascii="Times New Roman" w:hAnsi="Times New Roman" w:eastAsia="Times New Roman" w:cs="Times New Roman"/>
+          <w:rFonts w:ascii="Times New Roman" w:eastAsia="Times New Roman" w:hAnsi="Times New Roman" w:cs="Times New Roman"/>
           <w:color w:val="000000"/>
           <w:sz w:val="20"/>
           <w:szCs w:val="20"/>
@@ -822,7 +539,7 @@
           <w:lang w:val="en-GB"/>
         </w:rPr>
       </w:pPr>
-      <w:bookmarkStart w:name="BKM_E5881292_2F25_4BC1_8840_23C9D1CC23A4" w:id="6"/>
+      <w:bookmarkStart w:id="6" w:name="BKM_E5881292_2F25_4BC1_8840_23C9D1CC23A4"/>
       <w:r>
         <w:rPr>
           <w:lang w:val="en-GB"/>
@@ -843,7 +560,7 @@
       </w:pPr>
       <w:r>
         <w:rPr>
-          <w:rFonts w:ascii="Times New Roman" w:hAnsi="Times New Roman" w:eastAsia="Times New Roman" w:cs="Times New Roman"/>
+          <w:rFonts w:ascii="Times New Roman" w:eastAsia="Times New Roman" w:hAnsi="Times New Roman" w:cs="Times New Roman"/>
           <w:i/>
           <w:color w:val="808080"/>
           <w:sz w:val="20"/>
@@ -865,7 +582,7 @@
       </w:pPr>
       <w:r>
         <w:rPr>
-          <w:rFonts w:ascii="Times New Roman" w:hAnsi="Times New Roman" w:eastAsia="Times New Roman" w:cs="Times New Roman"/>
+          <w:rFonts w:ascii="Times New Roman" w:eastAsia="Times New Roman" w:hAnsi="Times New Roman" w:cs="Times New Roman"/>
           <w:color w:val="000000"/>
           <w:sz w:val="20"/>
           <w:szCs w:val="20"/>
@@ -882,7 +599,7 @@
           <w:lang w:val="en-GB"/>
         </w:rPr>
       </w:pPr>
-      <w:bookmarkStart w:name="BKM_1B971F1C_E2FC_46E2_97A3_CCB248436727" w:id="7"/>
+      <w:bookmarkStart w:id="7" w:name="BKM_1B971F1C_E2FC_46E2_97A3_CCB248436727"/>
       <w:r>
         <w:rPr>
           <w:lang w:val="en-GB"/>
@@ -903,7 +620,7 @@
       </w:pPr>
       <w:r>
         <w:rPr>
-          <w:rFonts w:ascii="Times New Roman" w:hAnsi="Times New Roman" w:eastAsia="Times New Roman" w:cs="Times New Roman"/>
+          <w:rFonts w:ascii="Times New Roman" w:eastAsia="Times New Roman" w:hAnsi="Times New Roman" w:cs="Times New Roman"/>
           <w:i/>
           <w:color w:val="808080"/>
           <w:sz w:val="20"/>
@@ -925,7 +642,7 @@
       </w:pPr>
       <w:r>
         <w:rPr>
-          <w:rFonts w:ascii="Times New Roman" w:hAnsi="Times New Roman" w:eastAsia="Times New Roman" w:cs="Times New Roman"/>
+          <w:rFonts w:ascii="Times New Roman" w:eastAsia="Times New Roman" w:hAnsi="Times New Roman" w:cs="Times New Roman"/>
           <w:color w:val="000000"/>
           <w:sz w:val="20"/>
           <w:szCs w:val="20"/>
@@ -944,8 +661,8 @@
           <w:lang w:val="en-GB"/>
         </w:rPr>
       </w:pPr>
-      <w:bookmarkStart w:name="MODULES" w:id="8"/>
-      <w:bookmarkStart w:name="BKM_3CBB065E_D74A_434C_80E2_A44A373E5525" w:id="9"/>
+      <w:bookmarkStart w:id="8" w:name="MODULES"/>
+      <w:bookmarkStart w:id="9" w:name="BKM_3CBB065E_D74A_434C_80E2_A44A373E5525"/>
       <w:r>
         <w:rPr>
           <w:lang w:val="en-GB"/>
@@ -965,17 +682,18 @@
       </w:pPr>
       <w:r>
         <w:rPr>
-          <w:rFonts w:ascii="Times New Roman" w:hAnsi="Times New Roman" w:eastAsia="Times New Roman" w:cs="Times New Roman"/>
-          <w:color w:val="000000"/>
-          <w:sz w:val="20"/>
-          <w:szCs w:val="20"/>
-          <w:lang w:val="en-GB"/>
-        </w:rPr>
+          <w:rFonts w:ascii="Times New Roman" w:eastAsia="Times New Roman" w:hAnsi="Times New Roman" w:cs="Times New Roman"/>
+          <w:color w:val="000000"/>
+          <w:sz w:val="20"/>
+          <w:szCs w:val="20"/>
+          <w:lang w:val="en-GB"/>
+        </w:rPr>
+        <w:lastRenderedPageBreak/>
         <w:t>This chapter defines modules for</w:t>
       </w:r>
       <w:r>
         <w:rPr>
-          <w:rFonts w:ascii="Times New Roman" w:hAnsi="Times New Roman" w:eastAsia="Times New Roman" w:cs="Times New Roman"/>
+          <w:rFonts w:ascii="Times New Roman" w:eastAsia="Times New Roman" w:hAnsi="Times New Roman" w:cs="Times New Roman"/>
           <w:b/>
           <w:color w:val="000000"/>
           <w:sz w:val="20"/>
@@ -986,7 +704,7 @@
       </w:r>
       <w:r>
         <w:rPr>
-          <w:rFonts w:ascii="Times New Roman" w:hAnsi="Times New Roman" w:eastAsia="Times New Roman" w:cs="Times New Roman"/>
+          <w:rFonts w:ascii="Times New Roman" w:eastAsia="Times New Roman" w:hAnsi="Times New Roman" w:cs="Times New Roman"/>
           <w:color w:val="000000"/>
           <w:sz w:val="20"/>
           <w:szCs w:val="20"/>
@@ -1013,7 +731,7 @@
           <w:lang w:val="en-GB"/>
         </w:rPr>
       </w:pPr>
-      <w:bookmarkStart w:name="BKM_919C23BB_5FFF_4300_A416_F084AB9FE538" w:id="10"/>
+      <w:bookmarkStart w:id="10" w:name="BKM_919C23BB_5FFF_4300_A416_F084AB9FE538"/>
       <w:r>
         <w:rPr>
           <w:lang w:val="en-GB"/>
@@ -1034,7 +752,7 @@
       </w:pPr>
       <w:r>
         <w:rPr>
-          <w:rFonts w:ascii="Times New Roman" w:hAnsi="Times New Roman" w:eastAsia="Times New Roman" w:cs="Times New Roman"/>
+          <w:rFonts w:ascii="Times New Roman" w:eastAsia="Times New Roman" w:hAnsi="Times New Roman" w:cs="Times New Roman"/>
           <w:i/>
           <w:color w:val="808080"/>
           <w:sz w:val="20"/>
@@ -1056,7 +774,7 @@
       </w:pPr>
       <w:r>
         <w:rPr>
-          <w:rFonts w:ascii="Times New Roman" w:hAnsi="Times New Roman" w:eastAsia="Times New Roman" w:cs="Times New Roman"/>
+          <w:rFonts w:ascii="Times New Roman" w:eastAsia="Times New Roman" w:hAnsi="Times New Roman" w:cs="Times New Roman"/>
           <w:color w:val="000000"/>
           <w:sz w:val="20"/>
           <w:szCs w:val="20"/>
@@ -1073,7 +791,7 @@
           <w:lang w:val="en-GB"/>
         </w:rPr>
       </w:pPr>
-      <w:bookmarkStart w:name="BKM_2E455170_A8C4_4FFC_BF75_1D058FC191B2" w:id="11"/>
+      <w:bookmarkStart w:id="11" w:name="BKM_2E455170_A8C4_4FFC_BF75_1D058FC191B2"/>
       <w:r>
         <w:rPr>
           <w:lang w:val="en-GB"/>
@@ -1094,7 +812,7 @@
       </w:pPr>
       <w:r>
         <w:rPr>
-          <w:rFonts w:ascii="Times New Roman" w:hAnsi="Times New Roman" w:eastAsia="Times New Roman" w:cs="Times New Roman"/>
+          <w:rFonts w:ascii="Times New Roman" w:eastAsia="Times New Roman" w:hAnsi="Times New Roman" w:cs="Times New Roman"/>
           <w:i/>
           <w:color w:val="808080"/>
           <w:sz w:val="20"/>
@@ -1116,7 +834,7 @@
       </w:pPr>
       <w:r>
         <w:rPr>
-          <w:rFonts w:ascii="Times New Roman" w:hAnsi="Times New Roman" w:eastAsia="Times New Roman" w:cs="Times New Roman"/>
+          <w:rFonts w:ascii="Times New Roman" w:eastAsia="Times New Roman" w:hAnsi="Times New Roman" w:cs="Times New Roman"/>
           <w:color w:val="000000"/>
           <w:sz w:val="20"/>
           <w:szCs w:val="20"/>
@@ -1133,7 +851,7 @@
           <w:lang w:val="en-GB"/>
         </w:rPr>
       </w:pPr>
-      <w:bookmarkStart w:name="BKM_4C1A7740_ADB9_4654_9703_57AC92DD6D54" w:id="12"/>
+      <w:bookmarkStart w:id="12" w:name="BKM_4C1A7740_ADB9_4654_9703_57AC92DD6D54"/>
       <w:r>
         <w:rPr>
           <w:lang w:val="en-GB"/>
@@ -1154,7 +872,7 @@
       </w:pPr>
       <w:r>
         <w:rPr>
-          <w:rFonts w:ascii="Times New Roman" w:hAnsi="Times New Roman" w:eastAsia="Times New Roman" w:cs="Times New Roman"/>
+          <w:rFonts w:ascii="Times New Roman" w:eastAsia="Times New Roman" w:hAnsi="Times New Roman" w:cs="Times New Roman"/>
           <w:i/>
           <w:color w:val="808080"/>
           <w:sz w:val="20"/>
@@ -1176,7 +894,7 @@
       </w:pPr>
       <w:r>
         <w:rPr>
-          <w:rFonts w:ascii="Times New Roman" w:hAnsi="Times New Roman" w:eastAsia="Times New Roman" w:cs="Times New Roman"/>
+          <w:rFonts w:ascii="Times New Roman" w:eastAsia="Times New Roman" w:hAnsi="Times New Roman" w:cs="Times New Roman"/>
           <w:color w:val="000000"/>
           <w:sz w:val="20"/>
           <w:szCs w:val="20"/>
@@ -1193,7 +911,7 @@
           <w:lang w:val="en-GB"/>
         </w:rPr>
       </w:pPr>
-      <w:bookmarkStart w:name="BKM_B9BC9F94_BAF8_465C_A024_66944F4C302E" w:id="13"/>
+      <w:bookmarkStart w:id="13" w:name="BKM_B9BC9F94_BAF8_465C_A024_66944F4C302E"/>
       <w:r>
         <w:rPr>
           <w:lang w:val="en-GB"/>
@@ -1214,7 +932,7 @@
       </w:pPr>
       <w:r>
         <w:rPr>
-          <w:rFonts w:ascii="Times New Roman" w:hAnsi="Times New Roman" w:eastAsia="Times New Roman" w:cs="Times New Roman"/>
+          <w:rFonts w:ascii="Times New Roman" w:eastAsia="Times New Roman" w:hAnsi="Times New Roman" w:cs="Times New Roman"/>
           <w:i/>
           <w:color w:val="808080"/>
           <w:sz w:val="20"/>
@@ -1236,7 +954,7 @@
       </w:pPr>
       <w:r>
         <w:rPr>
-          <w:rFonts w:ascii="Times New Roman" w:hAnsi="Times New Roman" w:eastAsia="Times New Roman" w:cs="Times New Roman"/>
+          <w:rFonts w:ascii="Times New Roman" w:eastAsia="Times New Roman" w:hAnsi="Times New Roman" w:cs="Times New Roman"/>
           <w:color w:val="000000"/>
           <w:sz w:val="20"/>
           <w:szCs w:val="20"/>
@@ -1253,7 +971,7 @@
           <w:lang w:val="en-GB"/>
         </w:rPr>
       </w:pPr>
-      <w:bookmarkStart w:name="BKM_02101F2C_788B_49EA_8C0D_AD3B498E1E53" w:id="14"/>
+      <w:bookmarkStart w:id="14" w:name="BKM_02101F2C_788B_49EA_8C0D_AD3B498E1E53"/>
       <w:r>
         <w:rPr>
           <w:lang w:val="en-GB"/>
@@ -1274,7 +992,7 @@
       </w:pPr>
       <w:r>
         <w:rPr>
-          <w:rFonts w:ascii="Times New Roman" w:hAnsi="Times New Roman" w:eastAsia="Times New Roman" w:cs="Times New Roman"/>
+          <w:rFonts w:ascii="Times New Roman" w:eastAsia="Times New Roman" w:hAnsi="Times New Roman" w:cs="Times New Roman"/>
           <w:i/>
           <w:color w:val="808080"/>
           <w:sz w:val="20"/>
@@ -1296,7 +1014,7 @@
       </w:pPr>
       <w:r>
         <w:rPr>
-          <w:rFonts w:ascii="Times New Roman" w:hAnsi="Times New Roman" w:eastAsia="Times New Roman" w:cs="Times New Roman"/>
+          <w:rFonts w:ascii="Times New Roman" w:eastAsia="Times New Roman" w:hAnsi="Times New Roman" w:cs="Times New Roman"/>
           <w:color w:val="000000"/>
           <w:sz w:val="20"/>
           <w:szCs w:val="20"/>
@@ -1313,7 +1031,7 @@
           <w:lang w:val="en-GB"/>
         </w:rPr>
       </w:pPr>
-      <w:bookmarkStart w:name="BKM_83B61A0E_1086_4216_B72F_38DA9E185D9B" w:id="15"/>
+      <w:bookmarkStart w:id="15" w:name="BKM_83B61A0E_1086_4216_B72F_38DA9E185D9B"/>
       <w:r>
         <w:rPr>
           <w:lang w:val="en-GB"/>
@@ -1334,7 +1052,7 @@
       </w:pPr>
       <w:r>
         <w:rPr>
-          <w:rFonts w:ascii="Times New Roman" w:hAnsi="Times New Roman" w:eastAsia="Times New Roman" w:cs="Times New Roman"/>
+          <w:rFonts w:ascii="Times New Roman" w:eastAsia="Times New Roman" w:hAnsi="Times New Roman" w:cs="Times New Roman"/>
           <w:i/>
           <w:color w:val="808080"/>
           <w:sz w:val="20"/>
@@ -1356,7 +1074,7 @@
       </w:pPr>
       <w:r>
         <w:rPr>
-          <w:rFonts w:ascii="Times New Roman" w:hAnsi="Times New Roman" w:eastAsia="Times New Roman" w:cs="Times New Roman"/>
+          <w:rFonts w:ascii="Times New Roman" w:eastAsia="Times New Roman" w:hAnsi="Times New Roman" w:cs="Times New Roman"/>
           <w:color w:val="000000"/>
           <w:sz w:val="20"/>
           <w:szCs w:val="20"/>
@@ -1375,8 +1093,8 @@
           <w:lang w:val="en-GB"/>
         </w:rPr>
       </w:pPr>
-      <w:bookmarkStart w:name="PHYSICAL_DATAFLOWS" w:id="16"/>
-      <w:bookmarkStart w:name="BKM_CF940D4F_85A8_4354_B961_3000D08D453E" w:id="17"/>
+      <w:bookmarkStart w:id="16" w:name="PHYSICAL_DATAFLOWS"/>
+      <w:bookmarkStart w:id="17" w:name="BKM_CF940D4F_85A8_4354_B961_3000D08D453E"/>
       <w:r>
         <w:rPr>
           <w:lang w:val="en-GB"/>
@@ -1396,7 +1114,7 @@
       </w:pPr>
       <w:r>
         <w:rPr>
-          <w:rFonts w:ascii="Times New Roman" w:hAnsi="Times New Roman" w:eastAsia="Times New Roman" w:cs="Times New Roman"/>
+          <w:rFonts w:ascii="Times New Roman" w:eastAsia="Times New Roman" w:hAnsi="Times New Roman" w:cs="Times New Roman"/>
           <w:color w:val="000000"/>
           <w:sz w:val="20"/>
           <w:szCs w:val="20"/>
@@ -1406,7 +1124,7 @@
       </w:r>
       <w:r>
         <w:rPr>
-          <w:rFonts w:ascii="Times New Roman" w:hAnsi="Times New Roman" w:eastAsia="Times New Roman" w:cs="Times New Roman"/>
+          <w:rFonts w:ascii="Times New Roman" w:eastAsia="Times New Roman" w:hAnsi="Times New Roman" w:cs="Times New Roman"/>
           <w:b/>
           <w:color w:val="000000"/>
           <w:sz w:val="20"/>
@@ -1417,7 +1135,7 @@
       </w:r>
       <w:r>
         <w:rPr>
-          <w:rFonts w:ascii="Times New Roman" w:hAnsi="Times New Roman" w:eastAsia="Times New Roman" w:cs="Times New Roman"/>
+          <w:rFonts w:ascii="Times New Roman" w:eastAsia="Times New Roman" w:hAnsi="Times New Roman" w:cs="Times New Roman"/>
           <w:color w:val="000000"/>
           <w:sz w:val="20"/>
           <w:szCs w:val="20"/>
@@ -1444,15 +1162,7 @@
           <w:lang w:val="en-GB"/>
         </w:rPr>
       </w:pPr>
-      <w:bookmarkStart w:name="BKM_96C4145B_D427_423C_8272_54CE77DBDE7F" w:id="18"/>
-      <w:ins w:author="Petr Bureš (CZ/TTR)" w:date="2025-04-10T13:58:25.645Z" w:id="482748278">
-        <w:r>
-          <w:rPr>
-            <w:lang w:val="en-GB"/>
-          </w:rPr>
-          <w:t xml:space="preserve">PDF </w:t>
-        </w:r>
-      </w:ins>
+      <w:bookmarkStart w:id="18" w:name="BKM_96C4145B_D427_423C_8272_54CE77DBDE7F"/>
       <w:r>
         <w:rPr>
           <w:lang w:val="en-GB"/>
@@ -1473,7 +1183,7 @@
       </w:pPr>
       <w:r>
         <w:rPr>
-          <w:rFonts w:ascii="Times New Roman" w:hAnsi="Times New Roman" w:eastAsia="Times New Roman" w:cs="Times New Roman"/>
+          <w:rFonts w:ascii="Times New Roman" w:eastAsia="Times New Roman" w:hAnsi="Times New Roman" w:cs="Times New Roman"/>
           <w:i/>
           <w:color w:val="808080"/>
           <w:sz w:val="20"/>
@@ -1495,7 +1205,7 @@
       </w:pPr>
       <w:r>
         <w:rPr>
-          <w:rFonts w:ascii="Times New Roman" w:hAnsi="Times New Roman" w:eastAsia="Times New Roman" w:cs="Times New Roman"/>
+          <w:rFonts w:ascii="Times New Roman" w:eastAsia="Times New Roman" w:hAnsi="Times New Roman" w:cs="Times New Roman"/>
           <w:color w:val="000000"/>
           <w:sz w:val="20"/>
           <w:szCs w:val="20"/>
@@ -1512,12 +1222,12 @@
           <w:lang w:val="en-GB"/>
         </w:rPr>
       </w:pPr>
-      <w:bookmarkStart w:name="BKM_1F6F7D4C_BAFE_43DB_AF7B_C8043CC6E31F" w:id="19"/>
-      <w:r>
-        <w:rPr>
-          <w:lang w:val="en-GB"/>
-        </w:rPr>
-        <w:t>PDF Data from Content Provider</w:t>
+      <w:bookmarkStart w:id="19" w:name="BKM_1F6F7D4C_BAFE_43DB_AF7B_C8043CC6E31F"/>
+      <w:r>
+        <w:rPr>
+          <w:lang w:val="en-GB"/>
+        </w:rPr>
+        <w:t>Data from Content Provider</w:t>
       </w:r>
     </w:p>
     <w:p>
@@ -1533,29 +1243,29 @@
       </w:pPr>
       <w:r>
         <w:rPr>
-          <w:rFonts w:ascii="Times New Roman" w:hAnsi="Times New Roman" w:eastAsia="Times New Roman" w:cs="Times New Roman"/>
+          <w:rFonts w:ascii="Times New Roman" w:eastAsia="Times New Roman" w:hAnsi="Times New Roman" w:cs="Times New Roman"/>
           <w:i/>
           <w:color w:val="808080"/>
           <w:sz w:val="20"/>
           <w:szCs w:val="20"/>
           <w:lang w:val="en-GB"/>
         </w:rPr>
-        <w:t>Date Modified: 14.01.2025 1:03:06, GUID: {1F6F7D4C-BAFE-43db-AF7B-C8043CC6E31F}</w:t>
-      </w:r>
-    </w:p>
-    <w:p>
-      <w:pPr>
-        <w:spacing w:before="60" w:after="60"/>
-        <w:rPr>
-          <w:color w:val="000000"/>
-          <w:sz w:val="20"/>
-          <w:szCs w:val="20"/>
-          <w:lang w:val="en-GB"/>
-        </w:rPr>
-      </w:pPr>
-      <w:r>
-        <w:rPr>
-          <w:rFonts w:ascii="Times New Roman" w:hAnsi="Times New Roman" w:eastAsia="Times New Roman" w:cs="Times New Roman"/>
+        <w:t>Date Modified: 11.06.2025 14:02:01, GUID: {1F6F7D4C-BAFE-43db-AF7B-C8043CC6E31F}</w:t>
+      </w:r>
+    </w:p>
+    <w:p>
+      <w:pPr>
+        <w:spacing w:before="60" w:after="60"/>
+        <w:rPr>
+          <w:color w:val="000000"/>
+          <w:sz w:val="20"/>
+          <w:szCs w:val="20"/>
+          <w:lang w:val="en-GB"/>
+        </w:rPr>
+      </w:pPr>
+      <w:r>
+        <w:rPr>
+          <w:rFonts w:ascii="Times New Roman" w:eastAsia="Times New Roman" w:hAnsi="Times New Roman" w:cs="Times New Roman"/>
           <w:color w:val="000000"/>
           <w:sz w:val="20"/>
           <w:szCs w:val="20"/>
@@ -1572,12 +1282,12 @@
           <w:lang w:val="en-GB"/>
         </w:rPr>
       </w:pPr>
-      <w:bookmarkStart w:name="BKM_1DE55835_B3EB_461F_BAF4_61B9F635EDBD" w:id="20"/>
-      <w:r>
-        <w:rPr>
-          <w:lang w:val="en-GB"/>
-        </w:rPr>
-        <w:t>PDF Data from Data Provision System</w:t>
+      <w:bookmarkStart w:id="20" w:name="BKM_1DE55835_B3EB_461F_BAF4_61B9F635EDBD"/>
+      <w:r>
+        <w:rPr>
+          <w:lang w:val="en-GB"/>
+        </w:rPr>
+        <w:t>Data from Data Provision System</w:t>
       </w:r>
     </w:p>
     <w:p>
@@ -1593,29 +1303,30 @@
       </w:pPr>
       <w:r>
         <w:rPr>
-          <w:rFonts w:ascii="Times New Roman" w:hAnsi="Times New Roman" w:eastAsia="Times New Roman" w:cs="Times New Roman"/>
+          <w:rFonts w:ascii="Times New Roman" w:eastAsia="Times New Roman" w:hAnsi="Times New Roman" w:cs="Times New Roman"/>
           <w:i/>
           <w:color w:val="808080"/>
           <w:sz w:val="20"/>
           <w:szCs w:val="20"/>
           <w:lang w:val="en-GB"/>
         </w:rPr>
-        <w:t>Date Modified: 14.01.2025 1:03:31, GUID: {1DE55835-B3EB-461f-BAF4-61B9F635EDBD}</w:t>
-      </w:r>
-    </w:p>
-    <w:p>
-      <w:pPr>
-        <w:spacing w:before="60" w:after="60"/>
-        <w:rPr>
-          <w:color w:val="000000"/>
-          <w:sz w:val="20"/>
-          <w:szCs w:val="20"/>
-          <w:lang w:val="en-GB"/>
-        </w:rPr>
-      </w:pPr>
-      <w:r>
-        <w:rPr>
-          <w:rFonts w:ascii="Times New Roman" w:hAnsi="Times New Roman" w:eastAsia="Times New Roman" w:cs="Times New Roman"/>
+        <w:lastRenderedPageBreak/>
+        <w:t>Date Modified: 11.06.2025 14:02:06, GUID: {1DE55835-B3EB-461f-BAF4-61B9F635EDBD}</w:t>
+      </w:r>
+    </w:p>
+    <w:p>
+      <w:pPr>
+        <w:spacing w:before="60" w:after="60"/>
+        <w:rPr>
+          <w:color w:val="000000"/>
+          <w:sz w:val="20"/>
+          <w:szCs w:val="20"/>
+          <w:lang w:val="en-GB"/>
+        </w:rPr>
+      </w:pPr>
+      <w:r>
+        <w:rPr>
+          <w:rFonts w:ascii="Times New Roman" w:eastAsia="Times New Roman" w:hAnsi="Times New Roman" w:cs="Times New Roman"/>
           <w:color w:val="000000"/>
           <w:sz w:val="20"/>
           <w:szCs w:val="20"/>
@@ -1632,12 +1343,12 @@
           <w:lang w:val="en-GB"/>
         </w:rPr>
       </w:pPr>
-      <w:bookmarkStart w:name="BKM_1587F034_1363_447D_8BFA_2234BA04649C" w:id="21"/>
-      <w:r>
-        <w:rPr>
-          <w:lang w:val="en-GB"/>
-        </w:rPr>
-        <w:t>PDF Data Quality Check</w:t>
+      <w:bookmarkStart w:id="21" w:name="BKM_1587F034_1363_447D_8BFA_2234BA04649C"/>
+      <w:r>
+        <w:rPr>
+          <w:lang w:val="en-GB"/>
+        </w:rPr>
+        <w:t>Data Quality Check</w:t>
       </w:r>
     </w:p>
     <w:p>
@@ -1653,29 +1364,29 @@
       </w:pPr>
       <w:r>
         <w:rPr>
-          <w:rFonts w:ascii="Times New Roman" w:hAnsi="Times New Roman" w:eastAsia="Times New Roman" w:cs="Times New Roman"/>
+          <w:rFonts w:ascii="Times New Roman" w:eastAsia="Times New Roman" w:hAnsi="Times New Roman" w:cs="Times New Roman"/>
           <w:i/>
           <w:color w:val="808080"/>
           <w:sz w:val="20"/>
           <w:szCs w:val="20"/>
           <w:lang w:val="en-GB"/>
         </w:rPr>
-        <w:t>Date Modified: 14.01.2025 1:05:31, GUID: {1587F034-1363-447d-8BFA-2234BA04649C}</w:t>
-      </w:r>
-    </w:p>
-    <w:p>
-      <w:pPr>
-        <w:spacing w:before="60" w:after="60"/>
-        <w:rPr>
-          <w:color w:val="000000"/>
-          <w:sz w:val="20"/>
-          <w:szCs w:val="20"/>
-          <w:lang w:val="en-GB"/>
-        </w:rPr>
-      </w:pPr>
-      <w:r>
-        <w:rPr>
-          <w:rFonts w:ascii="Times New Roman" w:hAnsi="Times New Roman" w:eastAsia="Times New Roman" w:cs="Times New Roman"/>
+        <w:t>Date Modified: 11.06.2025 14:02:14, GUID: {1587F034-1363-447d-8BFA-2234BA04649C}</w:t>
+      </w:r>
+    </w:p>
+    <w:p>
+      <w:pPr>
+        <w:spacing w:before="60" w:after="60"/>
+        <w:rPr>
+          <w:color w:val="000000"/>
+          <w:sz w:val="20"/>
+          <w:szCs w:val="20"/>
+          <w:lang w:val="en-GB"/>
+        </w:rPr>
+      </w:pPr>
+      <w:r>
+        <w:rPr>
+          <w:rFonts w:ascii="Times New Roman" w:eastAsia="Times New Roman" w:hAnsi="Times New Roman" w:cs="Times New Roman"/>
           <w:color w:val="000000"/>
           <w:sz w:val="20"/>
           <w:szCs w:val="20"/>
@@ -1692,12 +1403,12 @@
           <w:lang w:val="en-GB"/>
         </w:rPr>
       </w:pPr>
-      <w:bookmarkStart w:name="BKM_B82B3A07_B464_4905_B517_04B74942E5AA" w:id="22"/>
-      <w:r>
-        <w:rPr>
-          <w:lang w:val="en-GB"/>
-        </w:rPr>
-        <w:t>PDF Data to Content Consumer</w:t>
+      <w:bookmarkStart w:id="22" w:name="BKM_B82B3A07_B464_4905_B517_04B74942E5AA"/>
+      <w:r>
+        <w:rPr>
+          <w:lang w:val="en-GB"/>
+        </w:rPr>
+        <w:t>Data to Content Consumer</w:t>
       </w:r>
     </w:p>
     <w:p>
@@ -1713,29 +1424,29 @@
       </w:pPr>
       <w:r>
         <w:rPr>
-          <w:rFonts w:ascii="Times New Roman" w:hAnsi="Times New Roman" w:eastAsia="Times New Roman" w:cs="Times New Roman"/>
+          <w:rFonts w:ascii="Times New Roman" w:eastAsia="Times New Roman" w:hAnsi="Times New Roman" w:cs="Times New Roman"/>
           <w:i/>
           <w:color w:val="808080"/>
           <w:sz w:val="20"/>
           <w:szCs w:val="20"/>
           <w:lang w:val="en-GB"/>
         </w:rPr>
-        <w:t>Date Modified: 14.01.2025 1:03:58, GUID: {B82B3A07-B464-4905-B517-04B74942E5AA}</w:t>
-      </w:r>
-    </w:p>
-    <w:p>
-      <w:pPr>
-        <w:spacing w:before="60" w:after="60"/>
-        <w:rPr>
-          <w:color w:val="000000"/>
-          <w:sz w:val="20"/>
-          <w:szCs w:val="20"/>
-          <w:lang w:val="en-GB"/>
-        </w:rPr>
-      </w:pPr>
-      <w:r>
-        <w:rPr>
-          <w:rFonts w:ascii="Times New Roman" w:hAnsi="Times New Roman" w:eastAsia="Times New Roman" w:cs="Times New Roman"/>
+        <w:t>Date Modified: 11.06.2025 14:02:18, GUID: {B82B3A07-B464-4905-B517-04B74942E5AA}</w:t>
+      </w:r>
+    </w:p>
+    <w:p>
+      <w:pPr>
+        <w:spacing w:before="60" w:after="60"/>
+        <w:rPr>
+          <w:color w:val="000000"/>
+          <w:sz w:val="20"/>
+          <w:szCs w:val="20"/>
+          <w:lang w:val="en-GB"/>
+        </w:rPr>
+      </w:pPr>
+      <w:r>
+        <w:rPr>
+          <w:rFonts w:ascii="Times New Roman" w:eastAsia="Times New Roman" w:hAnsi="Times New Roman" w:cs="Times New Roman"/>
           <w:color w:val="000000"/>
           <w:sz w:val="20"/>
           <w:szCs w:val="20"/>
@@ -1752,12 +1463,12 @@
           <w:lang w:val="en-GB"/>
         </w:rPr>
       </w:pPr>
-      <w:bookmarkStart w:name="BKM_F785EA75_B3BD_4BE6_9374_06DC89A98B73" w:id="23"/>
-      <w:r>
-        <w:rPr>
-          <w:lang w:val="en-GB"/>
-        </w:rPr>
-        <w:t>PDF Data to Data Requesting System</w:t>
+      <w:bookmarkStart w:id="23" w:name="BKM_F785EA75_B3BD_4BE6_9374_06DC89A98B73"/>
+      <w:r>
+        <w:rPr>
+          <w:lang w:val="en-GB"/>
+        </w:rPr>
+        <w:t>Data to Data Requesting System</w:t>
       </w:r>
     </w:p>
     <w:p>
@@ -1773,29 +1484,29 @@
       </w:pPr>
       <w:r>
         <w:rPr>
-          <w:rFonts w:ascii="Times New Roman" w:hAnsi="Times New Roman" w:eastAsia="Times New Roman" w:cs="Times New Roman"/>
+          <w:rFonts w:ascii="Times New Roman" w:eastAsia="Times New Roman" w:hAnsi="Times New Roman" w:cs="Times New Roman"/>
           <w:i/>
           <w:color w:val="808080"/>
           <w:sz w:val="20"/>
           <w:szCs w:val="20"/>
           <w:lang w:val="en-GB"/>
         </w:rPr>
-        <w:t>Date Modified: 14.01.2025 1:04:13, GUID: {F785EA75-B3BD-4be6-9374-06DC89A98B73}</w:t>
-      </w:r>
-    </w:p>
-    <w:p>
-      <w:pPr>
-        <w:spacing w:before="60" w:after="60"/>
-        <w:rPr>
-          <w:color w:val="000000"/>
-          <w:sz w:val="20"/>
-          <w:szCs w:val="20"/>
-          <w:lang w:val="en-GB"/>
-        </w:rPr>
-      </w:pPr>
-      <w:r>
-        <w:rPr>
-          <w:rFonts w:ascii="Times New Roman" w:hAnsi="Times New Roman" w:eastAsia="Times New Roman" w:cs="Times New Roman"/>
+        <w:t>Date Modified: 11.06.2025 14:02:25, GUID: {F785EA75-B3BD-4be6-9374-06DC89A98B73}</w:t>
+      </w:r>
+    </w:p>
+    <w:p>
+      <w:pPr>
+        <w:spacing w:before="60" w:after="60"/>
+        <w:rPr>
+          <w:color w:val="000000"/>
+          <w:sz w:val="20"/>
+          <w:szCs w:val="20"/>
+          <w:lang w:val="en-GB"/>
+        </w:rPr>
+      </w:pPr>
+      <w:r>
+        <w:rPr>
+          <w:rFonts w:ascii="Times New Roman" w:eastAsia="Times New Roman" w:hAnsi="Times New Roman" w:cs="Times New Roman"/>
           <w:color w:val="000000"/>
           <w:sz w:val="20"/>
           <w:szCs w:val="20"/>
@@ -1812,12 +1523,12 @@
           <w:lang w:val="en-GB"/>
         </w:rPr>
       </w:pPr>
-      <w:bookmarkStart w:name="BKM_8DE1FAAE_FC95_48F3_B1BD_F0F67A00B135" w:id="24"/>
-      <w:r>
-        <w:rPr>
-          <w:lang w:val="en-GB"/>
-        </w:rPr>
-        <w:t>PDF Metadata and Data Management</w:t>
+      <w:bookmarkStart w:id="24" w:name="BKM_8DE1FAAE_FC95_48F3_B1BD_F0F67A00B135"/>
+      <w:r>
+        <w:rPr>
+          <w:lang w:val="en-GB"/>
+        </w:rPr>
+        <w:t>Metadata and Data Management</w:t>
       </w:r>
     </w:p>
     <w:p>
@@ -1833,29 +1544,29 @@
       </w:pPr>
       <w:r>
         <w:rPr>
-          <w:rFonts w:ascii="Times New Roman" w:hAnsi="Times New Roman" w:eastAsia="Times New Roman" w:cs="Times New Roman"/>
+          <w:rFonts w:ascii="Times New Roman" w:eastAsia="Times New Roman" w:hAnsi="Times New Roman" w:cs="Times New Roman"/>
           <w:i/>
           <w:color w:val="808080"/>
           <w:sz w:val="20"/>
           <w:szCs w:val="20"/>
           <w:lang w:val="en-GB"/>
         </w:rPr>
-        <w:t>Date Modified: 14.01.2025 1:05:54, GUID: {8DE1FAAE-FC95-48f3-B1BD-F0F67A00B135}</w:t>
-      </w:r>
-    </w:p>
-    <w:p>
-      <w:pPr>
-        <w:spacing w:before="60" w:after="60"/>
-        <w:rPr>
-          <w:color w:val="000000"/>
-          <w:sz w:val="20"/>
-          <w:szCs w:val="20"/>
-          <w:lang w:val="en-GB"/>
-        </w:rPr>
-      </w:pPr>
-      <w:r>
-        <w:rPr>
-          <w:rFonts w:ascii="Times New Roman" w:hAnsi="Times New Roman" w:eastAsia="Times New Roman" w:cs="Times New Roman"/>
+        <w:t>Date Modified: 11.06.2025 14:02:28, GUID: {8DE1FAAE-FC95-48f3-B1BD-F0F67A00B135}</w:t>
+      </w:r>
+    </w:p>
+    <w:p>
+      <w:pPr>
+        <w:spacing w:before="60" w:after="60"/>
+        <w:rPr>
+          <w:color w:val="000000"/>
+          <w:sz w:val="20"/>
+          <w:szCs w:val="20"/>
+          <w:lang w:val="en-GB"/>
+        </w:rPr>
+      </w:pPr>
+      <w:r>
+        <w:rPr>
+          <w:rFonts w:ascii="Times New Roman" w:eastAsia="Times New Roman" w:hAnsi="Times New Roman" w:cs="Times New Roman"/>
           <w:color w:val="000000"/>
           <w:sz w:val="20"/>
           <w:szCs w:val="20"/>
@@ -1872,12 +1583,12 @@
           <w:lang w:val="en-GB"/>
         </w:rPr>
       </w:pPr>
-      <w:bookmarkStart w:name="BKM_252899F7_3651_40D5_A2A6_1A59A8185657" w:id="25"/>
-      <w:r>
-        <w:rPr>
-          <w:lang w:val="en-GB"/>
-        </w:rPr>
-        <w:t>PDF Metadata and User Management</w:t>
+      <w:bookmarkStart w:id="25" w:name="BKM_252899F7_3651_40D5_A2A6_1A59A8185657"/>
+      <w:r>
+        <w:rPr>
+          <w:lang w:val="en-GB"/>
+        </w:rPr>
+        <w:t>Metadata and User Management</w:t>
       </w:r>
     </w:p>
     <w:p>
@@ -1893,29 +1604,29 @@
       </w:pPr>
       <w:r>
         <w:rPr>
-          <w:rFonts w:ascii="Times New Roman" w:hAnsi="Times New Roman" w:eastAsia="Times New Roman" w:cs="Times New Roman"/>
+          <w:rFonts w:ascii="Times New Roman" w:eastAsia="Times New Roman" w:hAnsi="Times New Roman" w:cs="Times New Roman"/>
           <w:i/>
           <w:color w:val="808080"/>
           <w:sz w:val="20"/>
           <w:szCs w:val="20"/>
           <w:lang w:val="en-GB"/>
         </w:rPr>
-        <w:t>Date Modified: 14.01.2025 1:04:56, GUID: {252899F7-3651-40d5-A2A6-1A59A8185657}</w:t>
-      </w:r>
-    </w:p>
-    <w:p>
-      <w:pPr>
-        <w:spacing w:before="60" w:after="60"/>
-        <w:rPr>
-          <w:color w:val="000000"/>
-          <w:sz w:val="20"/>
-          <w:szCs w:val="20"/>
-          <w:lang w:val="en-GB"/>
-        </w:rPr>
-      </w:pPr>
-      <w:r>
-        <w:rPr>
-          <w:rFonts w:ascii="Times New Roman" w:hAnsi="Times New Roman" w:eastAsia="Times New Roman" w:cs="Times New Roman"/>
+        <w:t>Date Modified: 11.06.2025 14:02:35, GUID: {252899F7-3651-40d5-A2A6-1A59A8185657}</w:t>
+      </w:r>
+    </w:p>
+    <w:p>
+      <w:pPr>
+        <w:spacing w:before="60" w:after="60"/>
+        <w:rPr>
+          <w:color w:val="000000"/>
+          <w:sz w:val="20"/>
+          <w:szCs w:val="20"/>
+          <w:lang w:val="en-GB"/>
+        </w:rPr>
+      </w:pPr>
+      <w:r>
+        <w:rPr>
+          <w:rFonts w:ascii="Times New Roman" w:eastAsia="Times New Roman" w:hAnsi="Times New Roman" w:cs="Times New Roman"/>
           <w:color w:val="000000"/>
           <w:sz w:val="20"/>
           <w:szCs w:val="20"/>
@@ -1932,12 +1643,12 @@
           <w:lang w:val="en-GB"/>
         </w:rPr>
       </w:pPr>
-      <w:bookmarkStart w:name="BKM_48F2D92D_8E82_4032_B932_CD8D2CB855B0" w:id="26"/>
-      <w:r>
-        <w:rPr>
-          <w:lang w:val="en-GB"/>
-        </w:rPr>
-        <w:t>PDF Metadata from Content Provider</w:t>
+      <w:bookmarkStart w:id="26" w:name="BKM_48F2D92D_8E82_4032_B932_CD8D2CB855B0"/>
+      <w:r>
+        <w:rPr>
+          <w:lang w:val="en-GB"/>
+        </w:rPr>
+        <w:t>Metadata from Content Provider</w:t>
       </w:r>
     </w:p>
     <w:p>
@@ -1953,29 +1664,29 @@
       </w:pPr>
       <w:r>
         <w:rPr>
-          <w:rFonts w:ascii="Times New Roman" w:hAnsi="Times New Roman" w:eastAsia="Times New Roman" w:cs="Times New Roman"/>
+          <w:rFonts w:ascii="Times New Roman" w:eastAsia="Times New Roman" w:hAnsi="Times New Roman" w:cs="Times New Roman"/>
           <w:i/>
           <w:color w:val="808080"/>
           <w:sz w:val="20"/>
           <w:szCs w:val="20"/>
           <w:lang w:val="en-GB"/>
         </w:rPr>
-        <w:t>Date Modified: 14.01.2025 1:06:12, GUID: {48F2D92D-8E82-4032-B932-CD8D2CB855B0}</w:t>
-      </w:r>
-    </w:p>
-    <w:p>
-      <w:pPr>
-        <w:spacing w:before="60" w:after="60"/>
-        <w:rPr>
-          <w:color w:val="000000"/>
-          <w:sz w:val="20"/>
-          <w:szCs w:val="20"/>
-          <w:lang w:val="en-GB"/>
-        </w:rPr>
-      </w:pPr>
-      <w:r>
-        <w:rPr>
-          <w:rFonts w:ascii="Times New Roman" w:hAnsi="Times New Roman" w:eastAsia="Times New Roman" w:cs="Times New Roman"/>
+        <w:t>Date Modified: 11.06.2025 14:02:39, GUID: {48F2D92D-8E82-4032-B932-CD8D2CB855B0}</w:t>
+      </w:r>
+    </w:p>
+    <w:p>
+      <w:pPr>
+        <w:spacing w:before="60" w:after="60"/>
+        <w:rPr>
+          <w:color w:val="000000"/>
+          <w:sz w:val="20"/>
+          <w:szCs w:val="20"/>
+          <w:lang w:val="en-GB"/>
+        </w:rPr>
+      </w:pPr>
+      <w:r>
+        <w:rPr>
+          <w:rFonts w:ascii="Times New Roman" w:eastAsia="Times New Roman" w:hAnsi="Times New Roman" w:cs="Times New Roman"/>
           <w:color w:val="000000"/>
           <w:sz w:val="20"/>
           <w:szCs w:val="20"/>
@@ -1992,12 +1703,12 @@
           <w:lang w:val="en-GB"/>
         </w:rPr>
       </w:pPr>
-      <w:bookmarkStart w:name="BKM_A75E9CBB_5B13_4249_B1EE_F51C9EC0BD9D" w:id="27"/>
-      <w:r>
-        <w:rPr>
-          <w:lang w:val="en-GB"/>
-        </w:rPr>
-        <w:t>PDF Metadata from Metadata Provision System</w:t>
+      <w:bookmarkStart w:id="27" w:name="BKM_A75E9CBB_5B13_4249_B1EE_F51C9EC0BD9D"/>
+      <w:r>
+        <w:rPr>
+          <w:lang w:val="en-GB"/>
+        </w:rPr>
+        <w:t>Metadata from Metadata Provision System</w:t>
       </w:r>
     </w:p>
     <w:p>
@@ -2013,29 +1724,29 @@
       </w:pPr>
       <w:r>
         <w:rPr>
-          <w:rFonts w:ascii="Times New Roman" w:hAnsi="Times New Roman" w:eastAsia="Times New Roman" w:cs="Times New Roman"/>
+          <w:rFonts w:ascii="Times New Roman" w:eastAsia="Times New Roman" w:hAnsi="Times New Roman" w:cs="Times New Roman"/>
           <w:i/>
           <w:color w:val="808080"/>
           <w:sz w:val="20"/>
           <w:szCs w:val="20"/>
           <w:lang w:val="en-GB"/>
         </w:rPr>
-        <w:t>Date Modified: 10.02.2025 12:32:44, GUID: {A75E9CBB-5B13-4249-B1EE-F51C9EC0BD9D}</w:t>
-      </w:r>
-    </w:p>
-    <w:p>
-      <w:pPr>
-        <w:spacing w:before="60" w:after="60"/>
-        <w:rPr>
-          <w:color w:val="000000"/>
-          <w:sz w:val="20"/>
-          <w:szCs w:val="20"/>
-          <w:lang w:val="en-GB"/>
-        </w:rPr>
-      </w:pPr>
-      <w:r>
-        <w:rPr>
-          <w:rFonts w:ascii="Times New Roman" w:hAnsi="Times New Roman" w:eastAsia="Times New Roman" w:cs="Times New Roman"/>
+        <w:t>Date Modified: 11.06.2025 14:01:48, GUID: {A75E9CBB-5B13-4249-B1EE-F51C9EC0BD9D}</w:t>
+      </w:r>
+    </w:p>
+    <w:p>
+      <w:pPr>
+        <w:spacing w:before="60" w:after="60"/>
+        <w:rPr>
+          <w:color w:val="000000"/>
+          <w:sz w:val="20"/>
+          <w:szCs w:val="20"/>
+          <w:lang w:val="en-GB"/>
+        </w:rPr>
+      </w:pPr>
+      <w:r>
+        <w:rPr>
+          <w:rFonts w:ascii="Times New Roman" w:eastAsia="Times New Roman" w:hAnsi="Times New Roman" w:cs="Times New Roman"/>
           <w:color w:val="000000"/>
           <w:sz w:val="20"/>
           <w:szCs w:val="20"/>
@@ -2052,12 +1763,12 @@
           <w:lang w:val="en-GB"/>
         </w:rPr>
       </w:pPr>
-      <w:bookmarkStart w:name="BKM_4FB08435_DE36_46A7_B970_3E2B0A3CD452" w:id="28"/>
-      <w:r>
-        <w:rPr>
-          <w:lang w:val="en-GB"/>
-        </w:rPr>
-        <w:t>PDF Metadata Quality Check</w:t>
+      <w:bookmarkStart w:id="28" w:name="BKM_4FB08435_DE36_46A7_B970_3E2B0A3CD452"/>
+      <w:r>
+        <w:rPr>
+          <w:lang w:val="en-GB"/>
+        </w:rPr>
+        <w:t>Metadata Quality Check</w:t>
       </w:r>
     </w:p>
     <w:p>
@@ -2073,29 +1784,29 @@
       </w:pPr>
       <w:r>
         <w:rPr>
-          <w:rFonts w:ascii="Times New Roman" w:hAnsi="Times New Roman" w:eastAsia="Times New Roman" w:cs="Times New Roman"/>
+          <w:rFonts w:ascii="Times New Roman" w:eastAsia="Times New Roman" w:hAnsi="Times New Roman" w:cs="Times New Roman"/>
           <w:i/>
           <w:color w:val="808080"/>
           <w:sz w:val="20"/>
           <w:szCs w:val="20"/>
           <w:lang w:val="en-GB"/>
         </w:rPr>
-        <w:t>Date Modified: 14.01.2025 1:06:35, GUID: {4FB08435-DE36-46a7-B970-3E2B0A3CD452}</w:t>
-      </w:r>
-    </w:p>
-    <w:p>
-      <w:pPr>
-        <w:spacing w:before="60" w:after="60"/>
-        <w:rPr>
-          <w:color w:val="000000"/>
-          <w:sz w:val="20"/>
-          <w:szCs w:val="20"/>
-          <w:lang w:val="en-GB"/>
-        </w:rPr>
-      </w:pPr>
-      <w:r>
-        <w:rPr>
-          <w:rFonts w:ascii="Times New Roman" w:hAnsi="Times New Roman" w:eastAsia="Times New Roman" w:cs="Times New Roman"/>
+        <w:t>Date Modified: 11.06.2025 14:02:58, GUID: {4FB08435-DE36-46a7-B970-3E2B0A3CD452}</w:t>
+      </w:r>
+    </w:p>
+    <w:p>
+      <w:pPr>
+        <w:spacing w:before="60" w:after="60"/>
+        <w:rPr>
+          <w:color w:val="000000"/>
+          <w:sz w:val="20"/>
+          <w:szCs w:val="20"/>
+          <w:lang w:val="en-GB"/>
+        </w:rPr>
+      </w:pPr>
+      <w:r>
+        <w:rPr>
+          <w:rFonts w:ascii="Times New Roman" w:eastAsia="Times New Roman" w:hAnsi="Times New Roman" w:cs="Times New Roman"/>
           <w:color w:val="000000"/>
           <w:sz w:val="20"/>
           <w:szCs w:val="20"/>
@@ -2112,12 +1823,12 @@
           <w:lang w:val="en-GB"/>
         </w:rPr>
       </w:pPr>
-      <w:bookmarkStart w:name="BKM_C25F8BCA_DCD4_4894_956E_40D0218D3ACA" w:id="29"/>
-      <w:r>
-        <w:rPr>
-          <w:lang w:val="en-GB"/>
-        </w:rPr>
-        <w:t xml:space="preserve">PDF Metadata to Content Consumer </w:t>
+      <w:bookmarkStart w:id="29" w:name="BKM_C25F8BCA_DCD4_4894_956E_40D0218D3ACA"/>
+      <w:r>
+        <w:rPr>
+          <w:lang w:val="en-GB"/>
+        </w:rPr>
+        <w:t xml:space="preserve">Metadata to Content Consumer </w:t>
       </w:r>
     </w:p>
     <w:p>
@@ -2133,29 +1844,30 @@
       </w:pPr>
       <w:r>
         <w:rPr>
-          <w:rFonts w:ascii="Times New Roman" w:hAnsi="Times New Roman" w:eastAsia="Times New Roman" w:cs="Times New Roman"/>
+          <w:rFonts w:ascii="Times New Roman" w:eastAsia="Times New Roman" w:hAnsi="Times New Roman" w:cs="Times New Roman"/>
           <w:i/>
           <w:color w:val="808080"/>
           <w:sz w:val="20"/>
           <w:szCs w:val="20"/>
           <w:lang w:val="en-GB"/>
         </w:rPr>
-        <w:t>Date Modified: 14.01.2025 1:06:58, GUID: {C25F8BCA-DCD4-4894-956E-40D0218D3ACA}</w:t>
-      </w:r>
-    </w:p>
-    <w:p>
-      <w:pPr>
-        <w:spacing w:before="60" w:after="60"/>
-        <w:rPr>
-          <w:color w:val="000000"/>
-          <w:sz w:val="20"/>
-          <w:szCs w:val="20"/>
-          <w:lang w:val="en-GB"/>
-        </w:rPr>
-      </w:pPr>
-      <w:r>
-        <w:rPr>
-          <w:rFonts w:ascii="Times New Roman" w:hAnsi="Times New Roman" w:eastAsia="Times New Roman" w:cs="Times New Roman"/>
+        <w:lastRenderedPageBreak/>
+        <w:t>Date Modified: 11.06.2025 14:03:00, GUID: {C25F8BCA-DCD4-4894-956E-40D0218D3ACA}</w:t>
+      </w:r>
+    </w:p>
+    <w:p>
+      <w:pPr>
+        <w:spacing w:before="60" w:after="60"/>
+        <w:rPr>
+          <w:color w:val="000000"/>
+          <w:sz w:val="20"/>
+          <w:szCs w:val="20"/>
+          <w:lang w:val="en-GB"/>
+        </w:rPr>
+      </w:pPr>
+      <w:r>
+        <w:rPr>
+          <w:rFonts w:ascii="Times New Roman" w:eastAsia="Times New Roman" w:hAnsi="Times New Roman" w:cs="Times New Roman"/>
           <w:color w:val="000000"/>
           <w:sz w:val="20"/>
           <w:szCs w:val="20"/>
@@ -2172,12 +1884,12 @@
           <w:lang w:val="en-GB"/>
         </w:rPr>
       </w:pPr>
-      <w:bookmarkStart w:name="BKM_5681386B_AB60_4A6C_B51B_4BD4F745FDD5" w:id="30"/>
-      <w:r>
-        <w:rPr>
-          <w:lang w:val="en-GB"/>
-        </w:rPr>
-        <w:t>PDF Metadata to Requesting System</w:t>
+      <w:bookmarkStart w:id="30" w:name="BKM_5681386B_AB60_4A6C_B51B_4BD4F745FDD5"/>
+      <w:r>
+        <w:rPr>
+          <w:lang w:val="en-GB"/>
+        </w:rPr>
+        <w:t>Metadata to Requesting System</w:t>
       </w:r>
     </w:p>
     <w:p>
@@ -2193,29 +1905,29 @@
       </w:pPr>
       <w:r>
         <w:rPr>
-          <w:rFonts w:ascii="Times New Roman" w:hAnsi="Times New Roman" w:eastAsia="Times New Roman" w:cs="Times New Roman"/>
+          <w:rFonts w:ascii="Times New Roman" w:eastAsia="Times New Roman" w:hAnsi="Times New Roman" w:cs="Times New Roman"/>
           <w:i/>
           <w:color w:val="808080"/>
           <w:sz w:val="20"/>
           <w:szCs w:val="20"/>
           <w:lang w:val="en-GB"/>
         </w:rPr>
-        <w:t>Date Modified: 14.01.2025 1:07:14, GUID: {5681386B-AB60-4a6c-B51B-4BD4F745FDD5}</w:t>
-      </w:r>
-    </w:p>
-    <w:p>
-      <w:pPr>
-        <w:spacing w:before="60" w:after="60"/>
-        <w:rPr>
-          <w:color w:val="000000"/>
-          <w:sz w:val="20"/>
-          <w:szCs w:val="20"/>
-          <w:lang w:val="en-GB"/>
-        </w:rPr>
-      </w:pPr>
-      <w:r>
-        <w:rPr>
-          <w:rFonts w:ascii="Times New Roman" w:hAnsi="Times New Roman" w:eastAsia="Times New Roman" w:cs="Times New Roman"/>
+        <w:t>Date Modified: 11.06.2025 14:02:54, GUID: {5681386B-AB60-4a6c-B51B-4BD4F745FDD5}</w:t>
+      </w:r>
+    </w:p>
+    <w:p>
+      <w:pPr>
+        <w:spacing w:before="60" w:after="60"/>
+        <w:rPr>
+          <w:color w:val="000000"/>
+          <w:sz w:val="20"/>
+          <w:szCs w:val="20"/>
+          <w:lang w:val="en-GB"/>
+        </w:rPr>
+      </w:pPr>
+      <w:r>
+        <w:rPr>
+          <w:rFonts w:ascii="Times New Roman" w:eastAsia="Times New Roman" w:hAnsi="Times New Roman" w:cs="Times New Roman"/>
           <w:color w:val="000000"/>
           <w:sz w:val="20"/>
           <w:szCs w:val="20"/>
@@ -2232,12 +1944,12 @@
           <w:lang w:val="en-GB"/>
         </w:rPr>
       </w:pPr>
-      <w:bookmarkStart w:name="BKM_0B43348A_F713_49FE_A684_A88D53A58D67" w:id="31"/>
-      <w:r>
-        <w:rPr>
-          <w:lang w:val="en-GB"/>
-        </w:rPr>
-        <w:t>PDF Support of Content Consumer</w:t>
+      <w:bookmarkStart w:id="31" w:name="BKM_0B43348A_F713_49FE_A684_A88D53A58D67"/>
+      <w:r>
+        <w:rPr>
+          <w:lang w:val="en-GB"/>
+        </w:rPr>
+        <w:t>Support of Content Consumer</w:t>
       </w:r>
     </w:p>
     <w:p>
@@ -2253,29 +1965,29 @@
       </w:pPr>
       <w:r>
         <w:rPr>
-          <w:rFonts w:ascii="Times New Roman" w:hAnsi="Times New Roman" w:eastAsia="Times New Roman" w:cs="Times New Roman"/>
+          <w:rFonts w:ascii="Times New Roman" w:eastAsia="Times New Roman" w:hAnsi="Times New Roman" w:cs="Times New Roman"/>
           <w:i/>
           <w:color w:val="808080"/>
           <w:sz w:val="20"/>
           <w:szCs w:val="20"/>
           <w:lang w:val="en-GB"/>
         </w:rPr>
-        <w:t>Date Modified: 14.01.2025 1:07:29, GUID: {0B43348A-F713-49fe-A684-A88D53A58D67}</w:t>
-      </w:r>
-    </w:p>
-    <w:p>
-      <w:pPr>
-        <w:spacing w:before="60" w:after="60"/>
-        <w:rPr>
-          <w:color w:val="000000"/>
-          <w:sz w:val="20"/>
-          <w:szCs w:val="20"/>
-          <w:lang w:val="en-GB"/>
-        </w:rPr>
-      </w:pPr>
-      <w:r>
-        <w:rPr>
-          <w:rFonts w:ascii="Times New Roman" w:hAnsi="Times New Roman" w:eastAsia="Times New Roman" w:cs="Times New Roman"/>
+        <w:t>Date Modified: 11.06.2025 14:02:51, GUID: {0B43348A-F713-49fe-A684-A88D53A58D67}</w:t>
+      </w:r>
+    </w:p>
+    <w:p>
+      <w:pPr>
+        <w:spacing w:before="60" w:after="60"/>
+        <w:rPr>
+          <w:color w:val="000000"/>
+          <w:sz w:val="20"/>
+          <w:szCs w:val="20"/>
+          <w:lang w:val="en-GB"/>
+        </w:rPr>
+      </w:pPr>
+      <w:r>
+        <w:rPr>
+          <w:rFonts w:ascii="Times New Roman" w:eastAsia="Times New Roman" w:hAnsi="Times New Roman" w:cs="Times New Roman"/>
           <w:color w:val="000000"/>
           <w:sz w:val="20"/>
           <w:szCs w:val="20"/>
@@ -2292,12 +2004,12 @@
           <w:lang w:val="en-GB"/>
         </w:rPr>
       </w:pPr>
-      <w:bookmarkStart w:name="BKM_BA985F0C_2C6F_4329_BABC_91890CC23954" w:id="32"/>
-      <w:r>
-        <w:rPr>
-          <w:lang w:val="en-GB"/>
-        </w:rPr>
-        <w:t>PDF Support of Content Provider</w:t>
+      <w:bookmarkStart w:id="32" w:name="BKM_BA985F0C_2C6F_4329_BABC_91890CC23954"/>
+      <w:r>
+        <w:rPr>
+          <w:lang w:val="en-GB"/>
+        </w:rPr>
+        <w:t>Support of Content Provider</w:t>
       </w:r>
     </w:p>
     <w:p>
@@ -2313,29 +2025,29 @@
       </w:pPr>
       <w:r>
         <w:rPr>
-          <w:rFonts w:ascii="Times New Roman" w:hAnsi="Times New Roman" w:eastAsia="Times New Roman" w:cs="Times New Roman"/>
+          <w:rFonts w:ascii="Times New Roman" w:eastAsia="Times New Roman" w:hAnsi="Times New Roman" w:cs="Times New Roman"/>
           <w:i/>
           <w:color w:val="808080"/>
           <w:sz w:val="20"/>
           <w:szCs w:val="20"/>
           <w:lang w:val="en-GB"/>
         </w:rPr>
-        <w:t>Date Modified: 14.01.2025 1:07:46, GUID: {BA985F0C-2C6F-4329-BABC-91890CC23954}</w:t>
-      </w:r>
-    </w:p>
-    <w:p>
-      <w:pPr>
-        <w:spacing w:before="60" w:after="60"/>
-        <w:rPr>
-          <w:color w:val="000000"/>
-          <w:sz w:val="20"/>
-          <w:szCs w:val="20"/>
-          <w:lang w:val="en-GB"/>
-        </w:rPr>
-      </w:pPr>
-      <w:r>
-        <w:rPr>
-          <w:rFonts w:ascii="Times New Roman" w:hAnsi="Times New Roman" w:eastAsia="Times New Roman" w:cs="Times New Roman"/>
+        <w:t>Date Modified: 11.06.2025 14:02:48, GUID: {BA985F0C-2C6F-4329-BABC-91890CC23954}</w:t>
+      </w:r>
+    </w:p>
+    <w:p>
+      <w:pPr>
+        <w:spacing w:before="60" w:after="60"/>
+        <w:rPr>
+          <w:color w:val="000000"/>
+          <w:sz w:val="20"/>
+          <w:szCs w:val="20"/>
+          <w:lang w:val="en-GB"/>
+        </w:rPr>
+      </w:pPr>
+      <w:r>
+        <w:rPr>
+          <w:rFonts w:ascii="Times New Roman" w:eastAsia="Times New Roman" w:hAnsi="Times New Roman" w:cs="Times New Roman"/>
           <w:color w:val="000000"/>
           <w:sz w:val="20"/>
           <w:szCs w:val="20"/>
@@ -2352,12 +2064,12 @@
           <w:lang w:val="en-GB"/>
         </w:rPr>
       </w:pPr>
-      <w:bookmarkStart w:name="BKM_5C212D22_87C8_423C_A4EE_D4FACC7598C7" w:id="33"/>
-      <w:r>
-        <w:rPr>
-          <w:lang w:val="en-GB"/>
-        </w:rPr>
-        <w:t>PDF User and Data Management</w:t>
+      <w:bookmarkStart w:id="33" w:name="BKM_5C212D22_87C8_423C_A4EE_D4FACC7598C7"/>
+      <w:r>
+        <w:rPr>
+          <w:lang w:val="en-GB"/>
+        </w:rPr>
+        <w:t>User and Data Management</w:t>
       </w:r>
     </w:p>
     <w:p>
@@ -2373,29 +2085,29 @@
       </w:pPr>
       <w:r>
         <w:rPr>
-          <w:rFonts w:ascii="Times New Roman" w:hAnsi="Times New Roman" w:eastAsia="Times New Roman" w:cs="Times New Roman"/>
+          <w:rFonts w:ascii="Times New Roman" w:eastAsia="Times New Roman" w:hAnsi="Times New Roman" w:cs="Times New Roman"/>
           <w:i/>
           <w:color w:val="808080"/>
           <w:sz w:val="20"/>
           <w:szCs w:val="20"/>
           <w:lang w:val="en-GB"/>
         </w:rPr>
-        <w:t>Date Modified: 14.01.2025 1:08:05, GUID: {5C212D22-87C8-423c-A4EE-D4FACC7598C7}</w:t>
-      </w:r>
-    </w:p>
-    <w:p>
-      <w:pPr>
-        <w:spacing w:before="60" w:after="60"/>
-        <w:rPr>
-          <w:color w:val="000000"/>
-          <w:sz w:val="20"/>
-          <w:szCs w:val="20"/>
-          <w:lang w:val="en-GB"/>
-        </w:rPr>
-      </w:pPr>
-      <w:r>
-        <w:rPr>
-          <w:rFonts w:ascii="Times New Roman" w:hAnsi="Times New Roman" w:eastAsia="Times New Roman" w:cs="Times New Roman"/>
+        <w:t>Date Modified: 11.06.2025 14:02:46, GUID: {5C212D22-87C8-423c-A4EE-D4FACC7598C7}</w:t>
+      </w:r>
+    </w:p>
+    <w:p>
+      <w:pPr>
+        <w:spacing w:before="60" w:after="60"/>
+        <w:rPr>
+          <w:color w:val="000000"/>
+          <w:sz w:val="20"/>
+          <w:szCs w:val="20"/>
+          <w:lang w:val="en-GB"/>
+        </w:rPr>
+      </w:pPr>
+      <w:r>
+        <w:rPr>
+          <w:rFonts w:ascii="Times New Roman" w:eastAsia="Times New Roman" w:hAnsi="Times New Roman" w:cs="Times New Roman"/>
           <w:color w:val="000000"/>
           <w:sz w:val="20"/>
           <w:szCs w:val="20"/>
@@ -2412,12 +2124,12 @@
           <w:lang w:val="en-GB"/>
         </w:rPr>
       </w:pPr>
-      <w:bookmarkStart w:name="BKM_C5A68539_7FA7_4245_9B3A_F55B6668B579" w:id="34"/>
-      <w:r>
-        <w:rPr>
-          <w:lang w:val="en-GB"/>
-        </w:rPr>
-        <w:t>PDF User Management of Content Provider</w:t>
+      <w:bookmarkStart w:id="34" w:name="BKM_C5A68539_7FA7_4245_9B3A_F55B6668B579"/>
+      <w:r>
+        <w:rPr>
+          <w:lang w:val="en-GB"/>
+        </w:rPr>
+        <w:t>User Management of Content Provider</w:t>
       </w:r>
     </w:p>
     <w:p>
@@ -2433,29 +2145,29 @@
       </w:pPr>
       <w:r>
         <w:rPr>
-          <w:rFonts w:ascii="Times New Roman" w:hAnsi="Times New Roman" w:eastAsia="Times New Roman" w:cs="Times New Roman"/>
+          <w:rFonts w:ascii="Times New Roman" w:eastAsia="Times New Roman" w:hAnsi="Times New Roman" w:cs="Times New Roman"/>
           <w:i/>
           <w:color w:val="808080"/>
           <w:sz w:val="20"/>
           <w:szCs w:val="20"/>
           <w:lang w:val="en-GB"/>
         </w:rPr>
-        <w:t>Date Modified: 14.01.2025 1:08:23, GUID: {C5A68539-7FA7-4245-9B3A-F55B6668B579}</w:t>
-      </w:r>
-    </w:p>
-    <w:p>
-      <w:pPr>
-        <w:spacing w:before="60" w:after="60"/>
-        <w:rPr>
-          <w:color w:val="000000"/>
-          <w:sz w:val="20"/>
-          <w:szCs w:val="20"/>
-          <w:lang w:val="en-GB"/>
-        </w:rPr>
-      </w:pPr>
-      <w:r>
-        <w:rPr>
-          <w:rFonts w:ascii="Times New Roman" w:hAnsi="Times New Roman" w:eastAsia="Times New Roman" w:cs="Times New Roman"/>
+        <w:t>Date Modified: 11.06.2025 14:02:42, GUID: {C5A68539-7FA7-4245-9B3A-F55B6668B579}</w:t>
+      </w:r>
+    </w:p>
+    <w:p>
+      <w:pPr>
+        <w:spacing w:before="60" w:after="60"/>
+        <w:rPr>
+          <w:color w:val="000000"/>
+          <w:sz w:val="20"/>
+          <w:szCs w:val="20"/>
+          <w:lang w:val="en-GB"/>
+        </w:rPr>
+      </w:pPr>
+      <w:r>
+        <w:rPr>
+          <w:rFonts w:ascii="Times New Roman" w:eastAsia="Times New Roman" w:hAnsi="Times New Roman" w:cs="Times New Roman"/>
           <w:color w:val="000000"/>
           <w:sz w:val="20"/>
           <w:szCs w:val="20"/>
@@ -2474,8 +2186,8 @@
           <w:lang w:val="en-GB"/>
         </w:rPr>
       </w:pPr>
-      <w:bookmarkStart w:name="SPECIFICATIONS" w:id="35"/>
-      <w:bookmarkStart w:name="BKM_4D455F25_9AB7_49BF_9BC8_45681A7C5107" w:id="36"/>
+      <w:bookmarkStart w:id="35" w:name="SPECIFICATIONS"/>
+      <w:bookmarkStart w:id="36" w:name="BKM_4D455F25_9AB7_49BF_9BC8_45681A7C5107"/>
       <w:r>
         <w:rPr>
           <w:lang w:val="en-GB"/>
@@ -2495,7 +2207,7 @@
       </w:pPr>
       <w:r>
         <w:rPr>
-          <w:rFonts w:ascii="Times New Roman" w:hAnsi="Times New Roman" w:eastAsia="Times New Roman" w:cs="Times New Roman"/>
+          <w:rFonts w:ascii="Times New Roman" w:eastAsia="Times New Roman" w:hAnsi="Times New Roman" w:cs="Times New Roman"/>
           <w:sz w:val="20"/>
           <w:szCs w:val="20"/>
           <w:lang w:val="en-GB"/>
@@ -2535,9 +2247,9 @@
       </w:pPr>
     </w:p>
     <w:sectPr>
-      <w:headerReference w:type="default" r:id="rId9"/>
-      <w:footerReference w:type="default" r:id="rId10"/>
-      <w:pgSz w:w="11902" w:h="16835" w:orient="portrait"/>
+      <w:headerReference w:type="default" r:id="rId12"/>
+      <w:footerReference w:type="default" r:id="rId13"/>
+      <w:pgSz w:w="11902" w:h="16835"/>
       <w:pgMar w:top="720" w:right="1080" w:bottom="720" w:left="1080" w:header="720" w:footer="720" w:gutter="0"/>
       <w:cols w:space="720"/>
     </w:sectPr>
@@ -2572,25 +2284,25 @@
     </w:pPr>
     <w:r>
       <w:rPr>
-        <w:rFonts w:ascii="Times New Roman" w:hAnsi="Times New Roman" w:eastAsia="Times New Roman" w:cs="Times New Roman"/>
+        <w:rFonts w:ascii="Times New Roman" w:eastAsia="Times New Roman" w:hAnsi="Times New Roman" w:cs="Times New Roman"/>
       </w:rPr>
       <w:fldChar w:fldCharType="begin"/>
     </w:r>
     <w:r>
       <w:rPr>
-        <w:rFonts w:ascii="Times New Roman" w:hAnsi="Times New Roman" w:eastAsia="Times New Roman" w:cs="Times New Roman"/>
+        <w:rFonts w:ascii="Times New Roman" w:eastAsia="Times New Roman" w:hAnsi="Times New Roman" w:cs="Times New Roman"/>
       </w:rPr>
       <w:instrText xml:space="preserve">PAGE </w:instrText>
     </w:r>
     <w:r>
       <w:rPr>
-        <w:rFonts w:ascii="Times New Roman" w:hAnsi="Times New Roman" w:eastAsia="Times New Roman" w:cs="Times New Roman"/>
+        <w:rFonts w:ascii="Times New Roman" w:eastAsia="Times New Roman" w:hAnsi="Times New Roman" w:cs="Times New Roman"/>
       </w:rPr>
       <w:fldChar w:fldCharType="separate"/>
     </w:r>
     <w:r>
       <w:rPr>
-        <w:rFonts w:ascii="Times New Roman" w:hAnsi="Times New Roman" w:eastAsia="Times New Roman" w:cs="Times New Roman"/>
+        <w:rFonts w:ascii="Times New Roman" w:eastAsia="Times New Roman" w:hAnsi="Times New Roman" w:cs="Times New Roman"/>
       </w:rPr>
       <w:t>1</w:t>
     </w:r>
@@ -2599,45 +2311,31 @@
     </w:r>
     <w:r>
       <w:rPr>
-        <w:rFonts w:ascii="Times New Roman" w:hAnsi="Times New Roman" w:eastAsia="Times New Roman" w:cs="Times New Roman"/>
+        <w:rFonts w:ascii="Times New Roman" w:eastAsia="Times New Roman" w:hAnsi="Times New Roman" w:cs="Times New Roman"/>
       </w:rPr>
-      <w:t xml:space="preserve"> </w:t>
-    </w:r>
-    <w:proofErr w:type="spellStart"/>
-    <w:r>
-      <w:rPr>
-        <w:rFonts w:ascii="Times New Roman" w:hAnsi="Times New Roman" w:eastAsia="Times New Roman" w:cs="Times New Roman"/>
-      </w:rPr>
-      <w:t>of</w:t>
-    </w:r>
-    <w:proofErr w:type="spellEnd"/>
-    <w:r>
-      <w:rPr>
-        <w:rFonts w:ascii="Times New Roman" w:hAnsi="Times New Roman" w:eastAsia="Times New Roman" w:cs="Times New Roman"/>
-      </w:rPr>
-      <w:t xml:space="preserve"> </w:t>
+      <w:t xml:space="preserve"> of </w:t>
     </w:r>
     <w:r>
       <w:rPr>
-        <w:rFonts w:ascii="Times New Roman" w:hAnsi="Times New Roman" w:eastAsia="Times New Roman" w:cs="Times New Roman"/>
+        <w:rFonts w:ascii="Times New Roman" w:eastAsia="Times New Roman" w:hAnsi="Times New Roman" w:cs="Times New Roman"/>
       </w:rPr>
       <w:fldChar w:fldCharType="begin"/>
     </w:r>
     <w:r>
       <w:rPr>
-        <w:rFonts w:ascii="Times New Roman" w:hAnsi="Times New Roman" w:eastAsia="Times New Roman" w:cs="Times New Roman"/>
+        <w:rFonts w:ascii="Times New Roman" w:eastAsia="Times New Roman" w:hAnsi="Times New Roman" w:cs="Times New Roman"/>
       </w:rPr>
       <w:instrText xml:space="preserve">NUMPAGES </w:instrText>
     </w:r>
     <w:r>
       <w:rPr>
-        <w:rFonts w:ascii="Times New Roman" w:hAnsi="Times New Roman" w:eastAsia="Times New Roman" w:cs="Times New Roman"/>
+        <w:rFonts w:ascii="Times New Roman" w:eastAsia="Times New Roman" w:hAnsi="Times New Roman" w:cs="Times New Roman"/>
       </w:rPr>
       <w:fldChar w:fldCharType="separate"/>
     </w:r>
     <w:r>
       <w:rPr>
-        <w:rFonts w:ascii="Times New Roman" w:hAnsi="Times New Roman" w:eastAsia="Times New Roman" w:cs="Times New Roman"/>
+        <w:rFonts w:ascii="Times New Roman" w:eastAsia="Times New Roman" w:hAnsi="Times New Roman" w:cs="Times New Roman"/>
       </w:rPr>
       <w:t>5</w:t>
     </w:r>
@@ -2672,7 +2370,7 @@
   <w:p>
     <w:r>
       <w:rPr>
-        <w:rFonts w:ascii="Times New Roman" w:hAnsi="Times New Roman" w:eastAsia="Times New Roman" w:cs="Times New Roman"/>
+        <w:rFonts w:ascii="Times New Roman" w:eastAsia="Times New Roman" w:hAnsi="Times New Roman" w:cs="Times New Roman"/>
       </w:rPr>
       <w:t xml:space="preserve"> </w:t>
     </w:r>
@@ -2685,7 +2383,7 @@
   <w:abstractNum w:abstractNumId="0" w15:restartNumberingAfterBreak="0">
     <w:nsid w:val="00000001"/>
     <w:multiLevelType w:val="multilevel"/>
-    <w:tmpl w:val="3330060A"/>
+    <w:tmpl w:val="5D82B746"/>
     <w:name w:val="Heading"/>
     <w:lvl w:ilvl="0">
       <w:start w:val="1"/>
@@ -2754,7 +2452,7 @@
   <w:abstractNum w:abstractNumId="1" w15:restartNumberingAfterBreak="0">
     <w:nsid w:val="0ABCDEF1"/>
     <w:multiLevelType w:val="singleLevel"/>
-    <w:tmpl w:val="76B2030A"/>
+    <w:tmpl w:val="95EA9AD8"/>
     <w:name w:val="TerOld1"/>
     <w:lvl w:ilvl="0">
       <w:numFmt w:val="decimal"/>
@@ -2765,7 +2463,7 @@
   <w:abstractNum w:abstractNumId="2" w15:restartNumberingAfterBreak="0">
     <w:nsid w:val="0ABCDEF2"/>
     <w:multiLevelType w:val="singleLevel"/>
-    <w:tmpl w:val="78FA6C60"/>
+    <w:tmpl w:val="31E468F8"/>
     <w:name w:val="TerOld2"/>
     <w:lvl w:ilvl="0">
       <w:numFmt w:val="decimal"/>
@@ -2776,7 +2474,7 @@
   <w:abstractNum w:abstractNumId="3" w15:restartNumberingAfterBreak="0">
     <w:nsid w:val="0ABCDEF3"/>
     <w:multiLevelType w:val="singleLevel"/>
-    <w:tmpl w:val="B268B744"/>
+    <w:tmpl w:val="0AB08598"/>
     <w:name w:val="TerOld3"/>
     <w:lvl w:ilvl="0">
       <w:numFmt w:val="decimal"/>
@@ -2787,7 +2485,7 @@
   <w:abstractNum w:abstractNumId="4" w15:restartNumberingAfterBreak="0">
     <w:nsid w:val="0ABCDEF4"/>
     <w:multiLevelType w:val="singleLevel"/>
-    <w:tmpl w:val="501C9878"/>
+    <w:tmpl w:val="ED9AEB96"/>
     <w:name w:val="TerOld4"/>
     <w:lvl w:ilvl="0">
       <w:numFmt w:val="decimal"/>
@@ -2798,7 +2496,7 @@
   <w:abstractNum w:abstractNumId="5" w15:restartNumberingAfterBreak="0">
     <w:nsid w:val="0ABCDEF5"/>
     <w:multiLevelType w:val="singleLevel"/>
-    <w:tmpl w:val="547A51CE"/>
+    <w:tmpl w:val="C6A40F6E"/>
     <w:name w:val="TerOld5"/>
     <w:lvl w:ilvl="0">
       <w:numFmt w:val="decimal"/>
@@ -2809,7 +2507,7 @@
   <w:abstractNum w:abstractNumId="6" w15:restartNumberingAfterBreak="0">
     <w:nsid w:val="0ABCDEF6"/>
     <w:multiLevelType w:val="singleLevel"/>
-    <w:tmpl w:val="F28A247C"/>
+    <w:tmpl w:val="3AF0861A"/>
     <w:name w:val="TerOld6"/>
     <w:lvl w:ilvl="0">
       <w:numFmt w:val="decimal"/>
@@ -2820,7 +2518,7 @@
   <w:abstractNum w:abstractNumId="7" w15:restartNumberingAfterBreak="0">
     <w:nsid w:val="0ABCDEF7"/>
     <w:multiLevelType w:val="singleLevel"/>
-    <w:tmpl w:val="FACC0E56"/>
+    <w:tmpl w:val="74624668"/>
     <w:name w:val="TerOld7"/>
     <w:lvl w:ilvl="0">
       <w:numFmt w:val="decimal"/>
@@ -2831,7 +2529,7 @@
   <w:abstractNum w:abstractNumId="8" w15:restartNumberingAfterBreak="0">
     <w:nsid w:val="0ABCDEF8"/>
     <w:multiLevelType w:val="singleLevel"/>
-    <w:tmpl w:val="19D45534"/>
+    <w:tmpl w:val="F542A09E"/>
     <w:name w:val="TerOld8"/>
     <w:lvl w:ilvl="0">
       <w:numFmt w:val="decimal"/>
@@ -2842,7 +2540,7 @@
   <w:abstractNum w:abstractNumId="9" w15:restartNumberingAfterBreak="0">
     <w:nsid w:val="0ABCDEF9"/>
     <w:multiLevelType w:val="singleLevel"/>
-    <w:tmpl w:val="E0CCB206"/>
+    <w:tmpl w:val="95D6CAE2"/>
     <w:name w:val="TerOld9"/>
     <w:lvl w:ilvl="0">
       <w:numFmt w:val="decimal"/>
@@ -2850,7 +2548,7 @@
       <w:lvlJc w:val="left"/>
     </w:lvl>
   </w:abstractNum>
-  <w:num w:numId="1" w16cid:durableId="1466895503">
+  <w:num w:numId="1" w16cid:durableId="1393506588">
     <w:abstractNumId w:val="0"/>
     <w:lvlOverride w:ilvl="0">
       <w:startOverride w:val="1"/>
@@ -2861,7 +2559,7 @@
         <w:lvlText w:val="%1"/>
         <w:lvlJc w:val="left"/>
         <w:rPr>
-          <w:rFonts w:ascii="Calibri" w:hAnsi="Calibri" w:eastAsia="Calibri" w:cs="Calibri"/>
+          <w:rFonts w:ascii="Calibri" w:eastAsia="Calibri" w:hAnsi="Calibri" w:cs="Calibri"/>
           <w:b/>
           <w:color w:val="365F91"/>
           <w:sz w:val="44"/>
@@ -2878,7 +2576,7 @@
         <w:lvlText w:val="%1.%2"/>
         <w:lvlJc w:val="left"/>
         <w:rPr>
-          <w:rFonts w:ascii="Calibri" w:hAnsi="Calibri" w:eastAsia="Calibri" w:cs="Calibri"/>
+          <w:rFonts w:ascii="Calibri" w:eastAsia="Calibri" w:hAnsi="Calibri" w:cs="Calibri"/>
           <w:b/>
           <w:color w:val="4F81BC"/>
           <w:sz w:val="36"/>
@@ -2895,7 +2593,7 @@
         <w:lvlText w:val="%1.%2.%3"/>
         <w:lvlJc w:val="left"/>
         <w:rPr>
-          <w:rFonts w:ascii="Calibri" w:hAnsi="Calibri" w:eastAsia="Calibri" w:cs="Calibri"/>
+          <w:rFonts w:ascii="Calibri" w:eastAsia="Calibri" w:hAnsi="Calibri" w:cs="Calibri"/>
           <w:b/>
           <w:color w:val="4F81BC"/>
           <w:sz w:val="32"/>
@@ -2912,7 +2610,7 @@
         <w:lvlText w:val="%1.%2.%3.%4"/>
         <w:lvlJc w:val="left"/>
         <w:rPr>
-          <w:rFonts w:ascii="Calibri" w:hAnsi="Calibri" w:eastAsia="Calibri" w:cs="Calibri"/>
+          <w:rFonts w:ascii="Calibri" w:eastAsia="Calibri" w:hAnsi="Calibri" w:cs="Calibri"/>
           <w:b/>
           <w:color w:val="4F81BC"/>
           <w:sz w:val="28"/>
@@ -2929,7 +2627,7 @@
         <w:lvlText w:val="%1.%2.%3.%4.%5"/>
         <w:lvlJc w:val="left"/>
         <w:rPr>
-          <w:rFonts w:ascii="Calibri" w:hAnsi="Calibri" w:eastAsia="Calibri" w:cs="Calibri"/>
+          <w:rFonts w:ascii="Calibri" w:eastAsia="Calibri" w:hAnsi="Calibri" w:cs="Calibri"/>
           <w:b/>
           <w:color w:val="233E5F"/>
           <w:sz w:val="24"/>
@@ -2946,7 +2644,7 @@
         <w:lvlText w:val="%1.%2.%3.%4.%5.%6"/>
         <w:lvlJc w:val="left"/>
         <w:rPr>
-          <w:rFonts w:ascii="Calibri" w:hAnsi="Calibri" w:eastAsia="Calibri" w:cs="Calibri"/>
+          <w:rFonts w:ascii="Calibri" w:eastAsia="Calibri" w:hAnsi="Calibri" w:cs="Calibri"/>
           <w:b/>
           <w:color w:val="233E5F"/>
           <w:sz w:val="24"/>
@@ -2963,7 +2661,7 @@
         <w:lvlText w:val="%1.%2.%3.%4.%5.%6.%7"/>
         <w:lvlJc w:val="left"/>
         <w:rPr>
-          <w:rFonts w:ascii="Calibri" w:hAnsi="Calibri" w:eastAsia="Calibri" w:cs="Calibri"/>
+          <w:rFonts w:ascii="Calibri" w:eastAsia="Calibri" w:hAnsi="Calibri" w:cs="Calibri"/>
           <w:b/>
           <w:color w:val="3F3F3F"/>
           <w:sz w:val="24"/>
@@ -2980,7 +2678,7 @@
         <w:lvlText w:val="%1.%2.%3.%4.%5.%6.%7.%8"/>
         <w:lvlJc w:val="left"/>
         <w:rPr>
-          <w:rFonts w:ascii="Calibri" w:hAnsi="Calibri" w:eastAsia="Calibri" w:cs="Calibri"/>
+          <w:rFonts w:ascii="Calibri" w:eastAsia="Calibri" w:hAnsi="Calibri" w:cs="Calibri"/>
           <w:b/>
           <w:color w:val="3F3F3F"/>
           <w:sz w:val="24"/>
@@ -2997,7 +2695,7 @@
         <w:lvlText w:val="%1.%2.%3.%4.%5.%6.%7.%8.%9"/>
         <w:lvlJc w:val="left"/>
         <w:rPr>
-          <w:rFonts w:ascii="Calibri" w:hAnsi="Calibri" w:eastAsia="Calibri" w:cs="Calibri"/>
+          <w:rFonts w:ascii="Calibri" w:eastAsia="Calibri" w:hAnsi="Calibri" w:cs="Calibri"/>
           <w:b/>
           <w:color w:val="3F3F3F"/>
           <w:sz w:val="24"/>
@@ -3006,42 +2704,42 @@
       </w:lvl>
     </w:lvlOverride>
   </w:num>
-  <w:num w:numId="2" w16cid:durableId="2100132352">
+  <w:num w:numId="2" w16cid:durableId="1270551961">
     <w:abstractNumId w:val="1"/>
   </w:num>
-  <w:num w:numId="3" w16cid:durableId="1531603319">
+  <w:num w:numId="3" w16cid:durableId="2016371805">
     <w:abstractNumId w:val="2"/>
   </w:num>
-  <w:num w:numId="4" w16cid:durableId="2064980498">
+  <w:num w:numId="4" w16cid:durableId="1882934215">
     <w:abstractNumId w:val="3"/>
   </w:num>
-  <w:num w:numId="5" w16cid:durableId="99884795">
+  <w:num w:numId="5" w16cid:durableId="89280122">
     <w:abstractNumId w:val="4"/>
   </w:num>
-  <w:num w:numId="6" w16cid:durableId="155847804">
+  <w:num w:numId="6" w16cid:durableId="178467038">
     <w:abstractNumId w:val="5"/>
   </w:num>
-  <w:num w:numId="7" w16cid:durableId="1733968867">
+  <w:num w:numId="7" w16cid:durableId="1460494063">
     <w:abstractNumId w:val="6"/>
   </w:num>
-  <w:num w:numId="8" w16cid:durableId="2146005440">
+  <w:num w:numId="8" w16cid:durableId="1686974087">
     <w:abstractNumId w:val="7"/>
   </w:num>
-  <w:num w:numId="9" w16cid:durableId="1604343815">
+  <w:num w:numId="9" w16cid:durableId="1667170615">
     <w:abstractNumId w:val="8"/>
   </w:num>
-  <w:num w:numId="10" w16cid:durableId="1580553910">
+  <w:num w:numId="10" w16cid:durableId="487552933">
     <w:abstractNumId w:val="9"/>
   </w:num>
 </w:numbering>
 </file>
 
 <file path=word/styles.xml><?xml version="1.0" encoding="utf-8"?>
-<w:styles xmlns:wp14="http://schemas.microsoft.com/office/word/2010/wordprocessingDrawing" xmlns:mc="http://schemas.openxmlformats.org/markup-compatibility/2006" xmlns:r="http://schemas.openxmlformats.org/officeDocument/2006/relationships" xmlns:w="http://schemas.openxmlformats.org/wordprocessingml/2006/main" xmlns:w14="http://schemas.microsoft.com/office/word/2010/wordml" xmlns:w15="http://schemas.microsoft.com/office/word/2012/wordml" xmlns:w16cex="http://schemas.microsoft.com/office/word/2018/wordml/cex" xmlns:w16cid="http://schemas.microsoft.com/office/word/2016/wordml/cid" xmlns:w16="http://schemas.microsoft.com/office/word/2018/wordml" xmlns:w16du="http://schemas.microsoft.com/office/word/2023/wordml/word16du" xmlns:w16sdtdh="http://schemas.microsoft.com/office/word/2020/wordml/sdtdatahash" xmlns:w16sdtfl="http://schemas.microsoft.com/office/word/2024/wordml/sdtformatlock" xmlns:w16se="http://schemas.microsoft.com/office/word/2015/wordml/symex" mc:Ignorable="w14 w15 w16se w16cid w16 w16cex w16sdtdh w16sdtfl w16du wp14">
+<w:styles xmlns:mc="http://schemas.openxmlformats.org/markup-compatibility/2006" xmlns:r="http://schemas.openxmlformats.org/officeDocument/2006/relationships" xmlns:w="http://schemas.openxmlformats.org/wordprocessingml/2006/main" xmlns:w14="http://schemas.microsoft.com/office/word/2010/wordml" xmlns:w15="http://schemas.microsoft.com/office/word/2012/wordml" xmlns:w16cex="http://schemas.microsoft.com/office/word/2018/wordml/cex" xmlns:w16cid="http://schemas.microsoft.com/office/word/2016/wordml/cid" xmlns:w16="http://schemas.microsoft.com/office/word/2018/wordml" xmlns:w16du="http://schemas.microsoft.com/office/word/2023/wordml/word16du" xmlns:w16sdtdh="http://schemas.microsoft.com/office/word/2020/wordml/sdtdatahash" xmlns:w16sdtfl="http://schemas.microsoft.com/office/word/2024/wordml/sdtformatlock" xmlns:w16se="http://schemas.microsoft.com/office/word/2015/wordml/symex" mc:Ignorable="w14 w15 w16se w16cid w16 w16cex w16sdtdh w16sdtfl w16du">
   <w:docDefaults>
     <w:rPrDefault>
       <w:rPr>
-        <w:rFonts w:ascii="Arial" w:hAnsi="Arial" w:eastAsia="Arial" w:cs="Arial"/>
+        <w:rFonts w:ascii="Arial" w:eastAsia="Arial" w:hAnsi="Arial" w:cs="Arial"/>
         <w:sz w:val="24"/>
         <w:szCs w:val="24"/>
         <w:lang w:val="cs-CZ" w:eastAsia="cs-CZ" w:bidi="ar-SA"/>
@@ -3052,14 +2750,14 @@
   <w:latentStyles w:defLockedState="0" w:defUIPriority="99" w:defSemiHidden="0" w:defUnhideWhenUsed="0" w:defQFormat="0" w:count="376">
     <w:lsdException w:name="Normal" w:uiPriority="0" w:qFormat="1"/>
     <w:lsdException w:name="heading 1" w:uiPriority="9" w:qFormat="1"/>
-    <w:lsdException w:name="heading 2" w:uiPriority="9" w:semiHidden="1" w:unhideWhenUsed="1" w:qFormat="1"/>
-    <w:lsdException w:name="heading 3" w:uiPriority="9" w:semiHidden="1" w:unhideWhenUsed="1" w:qFormat="1"/>
-    <w:lsdException w:name="heading 4" w:uiPriority="9" w:semiHidden="1" w:unhideWhenUsed="1" w:qFormat="1"/>
-    <w:lsdException w:name="heading 5" w:uiPriority="9" w:semiHidden="1" w:unhideWhenUsed="1" w:qFormat="1"/>
-    <w:lsdException w:name="heading 6" w:uiPriority="9" w:semiHidden="1" w:unhideWhenUsed="1" w:qFormat="1"/>
-    <w:lsdException w:name="heading 7" w:uiPriority="9" w:semiHidden="1" w:unhideWhenUsed="1" w:qFormat="1"/>
-    <w:lsdException w:name="heading 8" w:uiPriority="9" w:semiHidden="1" w:unhideWhenUsed="1" w:qFormat="1"/>
-    <w:lsdException w:name="heading 9" w:uiPriority="9" w:semiHidden="1" w:unhideWhenUsed="1" w:qFormat="1"/>
+    <w:lsdException w:name="heading 2" w:semiHidden="1" w:uiPriority="9" w:unhideWhenUsed="1" w:qFormat="1"/>
+    <w:lsdException w:name="heading 3" w:semiHidden="1" w:uiPriority="9" w:unhideWhenUsed="1" w:qFormat="1"/>
+    <w:lsdException w:name="heading 4" w:semiHidden="1" w:uiPriority="9" w:unhideWhenUsed="1" w:qFormat="1"/>
+    <w:lsdException w:name="heading 5" w:semiHidden="1" w:uiPriority="9" w:unhideWhenUsed="1" w:qFormat="1"/>
+    <w:lsdException w:name="heading 6" w:semiHidden="1" w:uiPriority="9" w:unhideWhenUsed="1" w:qFormat="1"/>
+    <w:lsdException w:name="heading 7" w:semiHidden="1" w:uiPriority="9" w:unhideWhenUsed="1" w:qFormat="1"/>
+    <w:lsdException w:name="heading 8" w:semiHidden="1" w:uiPriority="9" w:unhideWhenUsed="1" w:qFormat="1"/>
+    <w:lsdException w:name="heading 9" w:semiHidden="1" w:uiPriority="9" w:unhideWhenUsed="1" w:qFormat="1"/>
     <w:lsdException w:name="index 1" w:semiHidden="1" w:unhideWhenUsed="1"/>
     <w:lsdException w:name="index 2" w:semiHidden="1" w:unhideWhenUsed="1"/>
     <w:lsdException w:name="index 3" w:semiHidden="1" w:unhideWhenUsed="1"/>
@@ -3069,22 +2767,22 @@
     <w:lsdException w:name="index 7" w:semiHidden="1" w:unhideWhenUsed="1"/>
     <w:lsdException w:name="index 8" w:semiHidden="1" w:unhideWhenUsed="1"/>
     <w:lsdException w:name="index 9" w:semiHidden="1" w:unhideWhenUsed="1"/>
-    <w:lsdException w:name="toc 1" w:uiPriority="39" w:semiHidden="1" w:unhideWhenUsed="1"/>
-    <w:lsdException w:name="toc 2" w:uiPriority="39" w:semiHidden="1" w:unhideWhenUsed="1"/>
-    <w:lsdException w:name="toc 3" w:uiPriority="39" w:semiHidden="1" w:unhideWhenUsed="1"/>
-    <w:lsdException w:name="toc 4" w:uiPriority="39" w:semiHidden="1" w:unhideWhenUsed="1"/>
-    <w:lsdException w:name="toc 5" w:uiPriority="39" w:semiHidden="1" w:unhideWhenUsed="1"/>
-    <w:lsdException w:name="toc 6" w:uiPriority="39" w:semiHidden="1" w:unhideWhenUsed="1"/>
-    <w:lsdException w:name="toc 7" w:uiPriority="39" w:semiHidden="1" w:unhideWhenUsed="1"/>
-    <w:lsdException w:name="toc 8" w:uiPriority="39" w:semiHidden="1" w:unhideWhenUsed="1"/>
-    <w:lsdException w:name="toc 9" w:uiPriority="39" w:semiHidden="1" w:unhideWhenUsed="1"/>
+    <w:lsdException w:name="toc 1" w:semiHidden="1" w:uiPriority="39" w:unhideWhenUsed="1"/>
+    <w:lsdException w:name="toc 2" w:semiHidden="1" w:uiPriority="39" w:unhideWhenUsed="1"/>
+    <w:lsdException w:name="toc 3" w:semiHidden="1" w:uiPriority="39" w:unhideWhenUsed="1"/>
+    <w:lsdException w:name="toc 4" w:semiHidden="1" w:uiPriority="39" w:unhideWhenUsed="1"/>
+    <w:lsdException w:name="toc 5" w:semiHidden="1" w:uiPriority="39" w:unhideWhenUsed="1"/>
+    <w:lsdException w:name="toc 6" w:semiHidden="1" w:uiPriority="39" w:unhideWhenUsed="1"/>
+    <w:lsdException w:name="toc 7" w:semiHidden="1" w:uiPriority="39" w:unhideWhenUsed="1"/>
+    <w:lsdException w:name="toc 8" w:semiHidden="1" w:uiPriority="39" w:unhideWhenUsed="1"/>
+    <w:lsdException w:name="toc 9" w:semiHidden="1" w:uiPriority="39" w:unhideWhenUsed="1"/>
     <w:lsdException w:name="Normal Indent" w:semiHidden="1" w:unhideWhenUsed="1"/>
     <w:lsdException w:name="footnote text" w:semiHidden="1" w:unhideWhenUsed="1"/>
     <w:lsdException w:name="annotation text" w:semiHidden="1" w:unhideWhenUsed="1"/>
     <w:lsdException w:name="header" w:semiHidden="1" w:unhideWhenUsed="1"/>
     <w:lsdException w:name="footer" w:semiHidden="1" w:unhideWhenUsed="1"/>
     <w:lsdException w:name="index heading" w:semiHidden="1" w:unhideWhenUsed="1"/>
-    <w:lsdException w:name="caption" w:uiPriority="35" w:semiHidden="1" w:unhideWhenUsed="1" w:qFormat="1"/>
+    <w:lsdException w:name="caption" w:semiHidden="1" w:uiPriority="35" w:unhideWhenUsed="1" w:qFormat="1"/>
     <w:lsdException w:name="table of figures" w:semiHidden="1" w:unhideWhenUsed="1"/>
     <w:lsdException w:name="envelope address" w:semiHidden="1" w:unhideWhenUsed="1"/>
     <w:lsdException w:name="envelope return" w:semiHidden="1" w:unhideWhenUsed="1"/>
@@ -3115,7 +2813,7 @@
     <w:lsdException w:name="Title" w:uiPriority="10" w:qFormat="1"/>
     <w:lsdException w:name="Closing" w:semiHidden="1" w:unhideWhenUsed="1"/>
     <w:lsdException w:name="Signature" w:semiHidden="1" w:unhideWhenUsed="1"/>
-    <w:lsdException w:name="Default Paragraph Font" w:uiPriority="1" w:semiHidden="1" w:unhideWhenUsed="1"/>
+    <w:lsdException w:name="Default Paragraph Font" w:semiHidden="1" w:uiPriority="1" w:unhideWhenUsed="1"/>
     <w:lsdException w:name="Body Text" w:semiHidden="1" w:unhideWhenUsed="1"/>
     <w:lsdException w:name="Body Text Indent" w:semiHidden="1" w:unhideWhenUsed="1"/>
     <w:lsdException w:name="List Continue" w:semiHidden="1" w:unhideWhenUsed="1"/>
@@ -3315,8 +3013,8 @@
     <w:lsdException w:name="Subtle Reference" w:uiPriority="31" w:qFormat="1"/>
     <w:lsdException w:name="Intense Reference" w:uiPriority="32" w:qFormat="1"/>
     <w:lsdException w:name="Book Title" w:uiPriority="33" w:qFormat="1"/>
-    <w:lsdException w:name="Bibliography" w:uiPriority="37" w:semiHidden="1" w:unhideWhenUsed="1"/>
-    <w:lsdException w:name="TOC Heading" w:uiPriority="39" w:semiHidden="1" w:unhideWhenUsed="1" w:qFormat="1"/>
+    <w:lsdException w:name="Bibliography" w:semiHidden="1" w:uiPriority="37" w:unhideWhenUsed="1"/>
+    <w:lsdException w:name="TOC Heading" w:semiHidden="1" w:uiPriority="39" w:unhideWhenUsed="1" w:qFormat="1"/>
     <w:lsdException w:name="Plain Table 1" w:uiPriority="41"/>
     <w:lsdException w:name="Plain Table 2" w:uiPriority="42"/>
     <w:lsdException w:name="Plain Table 3" w:uiPriority="43"/>
@@ -3427,7 +3125,7 @@
     <w:lsdException w:name="Unresolved Mention" w:semiHidden="1" w:unhideWhenUsed="1"/>
     <w:lsdException w:name="Smart Link" w:semiHidden="1" w:unhideWhenUsed="1"/>
   </w:latentStyles>
-  <w:style w:type="paragraph" w:styleId="Normln" w:default="1">
+  <w:style w:type="paragraph" w:default="1" w:styleId="Normln">
     <w:name w:val="Normal"/>
     <w:qFormat/>
   </w:style>
@@ -3445,7 +3143,7 @@
       <w:outlineLvl w:val="0"/>
     </w:pPr>
     <w:rPr>
-      <w:rFonts w:ascii="Calibri" w:hAnsi="Calibri" w:eastAsia="Calibri" w:cs="Calibri"/>
+      <w:rFonts w:ascii="Calibri" w:eastAsia="Calibri" w:hAnsi="Calibri" w:cs="Calibri"/>
       <w:b/>
       <w:color w:val="365F91"/>
       <w:sz w:val="44"/>
@@ -3468,7 +3166,7 @@
       <w:outlineLvl w:val="1"/>
     </w:pPr>
     <w:rPr>
-      <w:rFonts w:ascii="Calibri" w:hAnsi="Calibri" w:eastAsia="Calibri" w:cs="Calibri"/>
+      <w:rFonts w:ascii="Calibri" w:eastAsia="Calibri" w:hAnsi="Calibri" w:cs="Calibri"/>
       <w:b/>
       <w:color w:val="4F81BC"/>
       <w:sz w:val="36"/>
@@ -3491,7 +3189,7 @@
       <w:outlineLvl w:val="2"/>
     </w:pPr>
     <w:rPr>
-      <w:rFonts w:ascii="Calibri" w:hAnsi="Calibri" w:eastAsia="Calibri" w:cs="Calibri"/>
+      <w:rFonts w:ascii="Calibri" w:eastAsia="Calibri" w:hAnsi="Calibri" w:cs="Calibri"/>
       <w:b/>
       <w:color w:val="4F81BC"/>
       <w:sz w:val="32"/>
@@ -3515,7 +3213,7 @@
       <w:outlineLvl w:val="3"/>
     </w:pPr>
     <w:rPr>
-      <w:rFonts w:ascii="Calibri" w:hAnsi="Calibri" w:eastAsia="Calibri" w:cs="Calibri"/>
+      <w:rFonts w:ascii="Calibri" w:eastAsia="Calibri" w:hAnsi="Calibri" w:cs="Calibri"/>
       <w:b/>
       <w:color w:val="4F81BC"/>
       <w:sz w:val="28"/>
@@ -3539,7 +3237,7 @@
       <w:outlineLvl w:val="4"/>
     </w:pPr>
     <w:rPr>
-      <w:rFonts w:ascii="Calibri" w:hAnsi="Calibri" w:eastAsia="Calibri" w:cs="Calibri"/>
+      <w:rFonts w:ascii="Calibri" w:eastAsia="Calibri" w:hAnsi="Calibri" w:cs="Calibri"/>
       <w:b/>
       <w:color w:val="233E5F"/>
     </w:rPr>
@@ -3561,7 +3259,7 @@
       <w:outlineLvl w:val="5"/>
     </w:pPr>
     <w:rPr>
-      <w:rFonts w:ascii="Calibri" w:hAnsi="Calibri" w:eastAsia="Calibri" w:cs="Calibri"/>
+      <w:rFonts w:ascii="Calibri" w:eastAsia="Calibri" w:hAnsi="Calibri" w:cs="Calibri"/>
       <w:b/>
       <w:color w:val="233E5F"/>
     </w:rPr>
@@ -3579,7 +3277,7 @@
       <w:outlineLvl w:val="6"/>
     </w:pPr>
     <w:rPr>
-      <w:rFonts w:ascii="Calibri" w:hAnsi="Calibri" w:eastAsia="Calibri" w:cs="Calibri"/>
+      <w:rFonts w:ascii="Calibri" w:eastAsia="Calibri" w:hAnsi="Calibri" w:cs="Calibri"/>
       <w:b/>
       <w:color w:val="3F3F3F"/>
     </w:rPr>
@@ -3597,7 +3295,7 @@
       <w:outlineLvl w:val="7"/>
     </w:pPr>
     <w:rPr>
-      <w:rFonts w:ascii="Calibri" w:hAnsi="Calibri" w:eastAsia="Calibri" w:cs="Calibri"/>
+      <w:rFonts w:ascii="Calibri" w:eastAsia="Calibri" w:hAnsi="Calibri" w:cs="Calibri"/>
       <w:b/>
       <w:color w:val="3F3F3F"/>
     </w:rPr>
@@ -3615,18 +3313,18 @@
       <w:outlineLvl w:val="8"/>
     </w:pPr>
     <w:rPr>
-      <w:rFonts w:ascii="Calibri" w:hAnsi="Calibri" w:eastAsia="Calibri" w:cs="Calibri"/>
+      <w:rFonts w:ascii="Calibri" w:eastAsia="Calibri" w:hAnsi="Calibri" w:cs="Calibri"/>
       <w:b/>
       <w:color w:val="3F3F3F"/>
     </w:rPr>
   </w:style>
-  <w:style w:type="character" w:styleId="Standardnpsmoodstavce" w:default="1">
+  <w:style w:type="character" w:default="1" w:styleId="Standardnpsmoodstavce">
     <w:name w:val="Default Paragraph Font"/>
     <w:uiPriority w:val="1"/>
     <w:semiHidden/>
     <w:unhideWhenUsed/>
   </w:style>
-  <w:style w:type="table" w:styleId="Normlntabulka" w:default="1">
+  <w:style w:type="table" w:default="1" w:styleId="Normlntabulka">
     <w:name w:val="Normal Table"/>
     <w:uiPriority w:val="99"/>
     <w:semiHidden/>
@@ -3641,41 +3339,41 @@
       </w:tblCellMar>
     </w:tblPr>
   </w:style>
-  <w:style w:type="numbering" w:styleId="Bezseznamu" w:default="1">
+  <w:style w:type="numbering" w:default="1" w:styleId="Bezseznamu">
     <w:name w:val="No List"/>
     <w:uiPriority w:val="99"/>
     <w:semiHidden/>
     <w:unhideWhenUsed/>
   </w:style>
-  <w:style w:type="character" w:styleId="Italics" w:customStyle="1">
+  <w:style w:type="character" w:customStyle="1" w:styleId="Italics">
     <w:name w:val="Italics"/>
     <w:rPr>
       <w:i/>
     </w:rPr>
   </w:style>
-  <w:style w:type="character" w:styleId="Bold" w:customStyle="1">
+  <w:style w:type="character" w:customStyle="1" w:styleId="Bold">
     <w:name w:val="Bold"/>
     <w:rPr>
       <w:b/>
     </w:rPr>
   </w:style>
-  <w:style w:type="character" w:styleId="BoldItalics" w:customStyle="1">
+  <w:style w:type="character" w:customStyle="1" w:styleId="BoldItalics">
     <w:name w:val="Bold Italics"/>
     <w:rPr>
       <w:b/>
       <w:i/>
     </w:rPr>
   </w:style>
-  <w:style w:type="character" w:styleId="FieldLabel" w:customStyle="1">
+  <w:style w:type="character" w:customStyle="1" w:styleId="FieldLabel">
     <w:name w:val="Field Label"/>
     <w:rPr>
-      <w:rFonts w:ascii="Times New Roman" w:hAnsi="Times New Roman" w:eastAsia="Times New Roman" w:cs="Times New Roman"/>
-    </w:rPr>
-  </w:style>
-  <w:style w:type="character" w:styleId="SSTemplateField" w:customStyle="1">
+      <w:rFonts w:ascii="Times New Roman" w:eastAsia="Times New Roman" w:hAnsi="Times New Roman" w:cs="Times New Roman"/>
+    </w:rPr>
+  </w:style>
+  <w:style w:type="character" w:customStyle="1" w:styleId="SSTemplateField">
     <w:name w:val="SSTemplateField"/>
     <w:rPr>
-      <w:rFonts w:ascii="Lucida Sans" w:hAnsi="Lucida Sans" w:eastAsia="Lucida Sans" w:cs="Lucida Sans"/>
+      <w:rFonts w:ascii="Lucida Sans" w:eastAsia="Lucida Sans" w:hAnsi="Lucida Sans" w:cs="Lucida Sans"/>
       <w:b/>
       <w:color w:val="FFFFFF"/>
       <w:sz w:val="16"/>
@@ -3683,10 +3381,10 @@
       <w:shd w:val="clear" w:color="auto" w:fill="FF0000"/>
     </w:rPr>
   </w:style>
-  <w:style w:type="character" w:styleId="SSBookmark" w:customStyle="1">
+  <w:style w:type="character" w:customStyle="1" w:styleId="SSBookmark">
     <w:name w:val="SSBookmark"/>
     <w:rPr>
-      <w:rFonts w:ascii="Lucida Sans" w:hAnsi="Lucida Sans" w:eastAsia="Lucida Sans" w:cs="Lucida Sans"/>
+      <w:rFonts w:ascii="Lucida Sans" w:eastAsia="Lucida Sans" w:hAnsi="Lucida Sans" w:cs="Lucida Sans"/>
       <w:b/>
       <w:color w:val="000000"/>
       <w:sz w:val="16"/>
@@ -3694,7 +3392,7 @@
       <w:shd w:val="clear" w:color="auto" w:fill="FFFF80"/>
     </w:rPr>
   </w:style>
-  <w:style w:type="paragraph" w:styleId="CoverHeading1" w:customStyle="1">
+  <w:style w:type="paragraph" w:customStyle="1" w:styleId="CoverHeading1">
     <w:name w:val="Cover Heading 1"/>
     <w:basedOn w:val="Normln"/>
     <w:next w:val="Normln"/>
@@ -3702,13 +3400,13 @@
       <w:jc w:val="right"/>
     </w:pPr>
     <w:rPr>
-      <w:rFonts w:ascii="Calibri" w:hAnsi="Calibri" w:eastAsia="Calibri" w:cs="Calibri"/>
+      <w:rFonts w:ascii="Calibri" w:eastAsia="Calibri" w:hAnsi="Calibri" w:cs="Calibri"/>
       <w:b/>
       <w:sz w:val="72"/>
       <w:szCs w:val="72"/>
     </w:rPr>
   </w:style>
-  <w:style w:type="paragraph" w:styleId="CoverHeading2" w:customStyle="1">
+  <w:style w:type="paragraph" w:customStyle="1" w:styleId="CoverHeading2">
     <w:name w:val="Cover Heading 2"/>
     <w:basedOn w:val="Normln"/>
     <w:next w:val="Normln"/>
@@ -3716,13 +3414,13 @@
       <w:jc w:val="right"/>
     </w:pPr>
     <w:rPr>
-      <w:rFonts w:ascii="Calibri" w:hAnsi="Calibri" w:eastAsia="Calibri" w:cs="Calibri"/>
+      <w:rFonts w:ascii="Calibri" w:eastAsia="Calibri" w:hAnsi="Calibri" w:cs="Calibri"/>
       <w:color w:val="800000"/>
       <w:sz w:val="60"/>
       <w:szCs w:val="60"/>
     </w:rPr>
   </w:style>
-  <w:style w:type="paragraph" w:styleId="CoverText1" w:customStyle="1">
+  <w:style w:type="paragraph" w:customStyle="1" w:styleId="CoverText1">
     <w:name w:val="Cover Text 1"/>
     <w:basedOn w:val="Normln"/>
     <w:next w:val="Normln"/>
@@ -3730,12 +3428,12 @@
       <w:jc w:val="right"/>
     </w:pPr>
     <w:rPr>
-      <w:rFonts w:ascii="Liberation Sans Narrow" w:hAnsi="Liberation Sans Narrow" w:eastAsia="Liberation Sans Narrow" w:cs="Liberation Sans Narrow"/>
+      <w:rFonts w:ascii="Liberation Sans Narrow" w:eastAsia="Liberation Sans Narrow" w:hAnsi="Liberation Sans Narrow" w:cs="Liberation Sans Narrow"/>
       <w:sz w:val="28"/>
       <w:szCs w:val="28"/>
     </w:rPr>
   </w:style>
-  <w:style w:type="paragraph" w:styleId="CoverText2" w:customStyle="1">
+  <w:style w:type="paragraph" w:customStyle="1" w:styleId="CoverText2">
     <w:name w:val="Cover Text 2"/>
     <w:basedOn w:val="Normln"/>
     <w:next w:val="Normln"/>
@@ -3743,7 +3441,7 @@
       <w:jc w:val="right"/>
     </w:pPr>
     <w:rPr>
-      <w:rFonts w:ascii="Liberation Sans Narrow" w:hAnsi="Liberation Sans Narrow" w:eastAsia="Liberation Sans Narrow" w:cs="Liberation Sans Narrow"/>
+      <w:rFonts w:ascii="Liberation Sans Narrow" w:eastAsia="Liberation Sans Narrow" w:hAnsi="Liberation Sans Narrow" w:cs="Liberation Sans Narrow"/>
       <w:color w:val="7F7F7F"/>
       <w:sz w:val="20"/>
       <w:szCs w:val="20"/>
@@ -3757,7 +3455,7 @@
       <w:spacing w:before="240" w:after="80"/>
     </w:pPr>
     <w:rPr>
-      <w:rFonts w:ascii="Calibri" w:hAnsi="Calibri" w:eastAsia="Calibri" w:cs="Calibri"/>
+      <w:rFonts w:ascii="Calibri" w:eastAsia="Calibri" w:hAnsi="Calibri" w:cs="Calibri"/>
       <w:b/>
       <w:sz w:val="32"/>
       <w:szCs w:val="32"/>
@@ -3772,7 +3470,7 @@
       <w:ind w:right="720"/>
     </w:pPr>
     <w:rPr>
-      <w:rFonts w:ascii="Times New Roman" w:hAnsi="Times New Roman" w:eastAsia="Times New Roman" w:cs="Times New Roman"/>
+      <w:rFonts w:ascii="Times New Roman" w:eastAsia="Times New Roman" w:hAnsi="Times New Roman" w:cs="Times New Roman"/>
       <w:b/>
       <w:sz w:val="20"/>
       <w:szCs w:val="20"/>
@@ -3787,7 +3485,7 @@
       <w:ind w:right="720"/>
     </w:pPr>
     <w:rPr>
-      <w:rFonts w:ascii="Times New Roman" w:hAnsi="Times New Roman" w:eastAsia="Times New Roman" w:cs="Times New Roman"/>
+      <w:rFonts w:ascii="Times New Roman" w:eastAsia="Times New Roman" w:hAnsi="Times New Roman" w:cs="Times New Roman"/>
       <w:sz w:val="20"/>
       <w:szCs w:val="20"/>
     </w:rPr>
@@ -3801,7 +3499,7 @@
       <w:ind w:right="720"/>
     </w:pPr>
     <w:rPr>
-      <w:rFonts w:ascii="Times New Roman" w:hAnsi="Times New Roman" w:eastAsia="Times New Roman" w:cs="Times New Roman"/>
+      <w:rFonts w:ascii="Times New Roman" w:eastAsia="Times New Roman" w:hAnsi="Times New Roman" w:cs="Times New Roman"/>
       <w:sz w:val="20"/>
       <w:szCs w:val="20"/>
     </w:rPr>
@@ -3815,7 +3513,7 @@
       <w:ind w:right="720"/>
     </w:pPr>
     <w:rPr>
-      <w:rFonts w:ascii="Times New Roman" w:hAnsi="Times New Roman" w:eastAsia="Times New Roman" w:cs="Times New Roman"/>
+      <w:rFonts w:ascii="Times New Roman" w:eastAsia="Times New Roman" w:hAnsi="Times New Roman" w:cs="Times New Roman"/>
       <w:sz w:val="20"/>
       <w:szCs w:val="20"/>
     </w:rPr>
@@ -3829,7 +3527,7 @@
       <w:ind w:right="720"/>
     </w:pPr>
     <w:rPr>
-      <w:rFonts w:ascii="Times New Roman" w:hAnsi="Times New Roman" w:eastAsia="Times New Roman" w:cs="Times New Roman"/>
+      <w:rFonts w:ascii="Times New Roman" w:eastAsia="Times New Roman" w:hAnsi="Times New Roman" w:cs="Times New Roman"/>
       <w:sz w:val="20"/>
       <w:szCs w:val="20"/>
     </w:rPr>
@@ -3843,7 +3541,7 @@
       <w:ind w:right="720"/>
     </w:pPr>
     <w:rPr>
-      <w:rFonts w:ascii="Times New Roman" w:hAnsi="Times New Roman" w:eastAsia="Times New Roman" w:cs="Times New Roman"/>
+      <w:rFonts w:ascii="Times New Roman" w:eastAsia="Times New Roman" w:hAnsi="Times New Roman" w:cs="Times New Roman"/>
       <w:sz w:val="20"/>
       <w:szCs w:val="20"/>
     </w:rPr>
@@ -3857,7 +3555,7 @@
       <w:ind w:right="720"/>
     </w:pPr>
     <w:rPr>
-      <w:rFonts w:ascii="Times New Roman" w:hAnsi="Times New Roman" w:eastAsia="Times New Roman" w:cs="Times New Roman"/>
+      <w:rFonts w:ascii="Times New Roman" w:eastAsia="Times New Roman" w:hAnsi="Times New Roman" w:cs="Times New Roman"/>
       <w:sz w:val="20"/>
       <w:szCs w:val="20"/>
     </w:rPr>
@@ -3871,7 +3569,7 @@
       <w:ind w:right="720"/>
     </w:pPr>
     <w:rPr>
-      <w:rFonts w:ascii="Times New Roman" w:hAnsi="Times New Roman" w:eastAsia="Times New Roman" w:cs="Times New Roman"/>
+      <w:rFonts w:ascii="Times New Roman" w:eastAsia="Times New Roman" w:hAnsi="Times New Roman" w:cs="Times New Roman"/>
       <w:sz w:val="20"/>
       <w:szCs w:val="20"/>
     </w:rPr>
@@ -3885,7 +3583,7 @@
       <w:ind w:right="720"/>
     </w:pPr>
     <w:rPr>
-      <w:rFonts w:ascii="Times New Roman" w:hAnsi="Times New Roman" w:eastAsia="Times New Roman" w:cs="Times New Roman"/>
+      <w:rFonts w:ascii="Times New Roman" w:eastAsia="Times New Roman" w:hAnsi="Times New Roman" w:cs="Times New Roman"/>
       <w:sz w:val="20"/>
       <w:szCs w:val="20"/>
     </w:rPr>
@@ -3895,7 +3593,7 @@
     <w:basedOn w:val="Normln"/>
     <w:next w:val="Normln"/>
     <w:rPr>
-      <w:rFonts w:ascii="Times New Roman" w:hAnsi="Times New Roman" w:eastAsia="Times New Roman" w:cs="Times New Roman"/>
+      <w:rFonts w:ascii="Times New Roman" w:eastAsia="Times New Roman" w:hAnsi="Times New Roman" w:cs="Times New Roman"/>
       <w:sz w:val="16"/>
       <w:szCs w:val="16"/>
     </w:rPr>
@@ -3908,12 +3606,12 @@
       <w:jc w:val="center"/>
     </w:pPr>
     <w:rPr>
-      <w:rFonts w:ascii="Times New Roman" w:hAnsi="Times New Roman" w:eastAsia="Times New Roman" w:cs="Times New Roman"/>
+      <w:rFonts w:ascii="Times New Roman" w:eastAsia="Times New Roman" w:hAnsi="Times New Roman" w:cs="Times New Roman"/>
       <w:sz w:val="16"/>
       <w:szCs w:val="16"/>
     </w:rPr>
   </w:style>
-  <w:style w:type="paragraph" w:styleId="Properties" w:customStyle="1">
+  <w:style w:type="paragraph" w:customStyle="1" w:styleId="Properties">
     <w:name w:val="Properties"/>
     <w:basedOn w:val="Normln"/>
     <w:next w:val="Normln"/>
@@ -3921,23 +3619,23 @@
       <w:jc w:val="right"/>
     </w:pPr>
     <w:rPr>
-      <w:rFonts w:ascii="Times New Roman" w:hAnsi="Times New Roman" w:eastAsia="Times New Roman" w:cs="Times New Roman"/>
+      <w:rFonts w:ascii="Times New Roman" w:eastAsia="Times New Roman" w:hAnsi="Times New Roman" w:cs="Times New Roman"/>
       <w:color w:val="5F5F5F"/>
       <w:sz w:val="20"/>
       <w:szCs w:val="20"/>
     </w:rPr>
   </w:style>
-  <w:style w:type="paragraph" w:styleId="Notes" w:customStyle="1">
+  <w:style w:type="paragraph" w:customStyle="1" w:styleId="Notes">
     <w:name w:val="Notes"/>
     <w:basedOn w:val="Normln"/>
     <w:next w:val="Normln"/>
     <w:rPr>
-      <w:rFonts w:ascii="Times New Roman" w:hAnsi="Times New Roman" w:eastAsia="Times New Roman" w:cs="Times New Roman"/>
+      <w:rFonts w:ascii="Times New Roman" w:eastAsia="Times New Roman" w:hAnsi="Times New Roman" w:cs="Times New Roman"/>
       <w:sz w:val="20"/>
       <w:szCs w:val="20"/>
     </w:rPr>
   </w:style>
-  <w:style w:type="paragraph" w:styleId="DiagramImage" w:customStyle="1">
+  <w:style w:type="paragraph" w:customStyle="1" w:styleId="DiagramImage">
     <w:name w:val="Diagram Image"/>
     <w:basedOn w:val="Normln"/>
     <w:next w:val="Normln"/>
@@ -3945,10 +3643,10 @@
       <w:jc w:val="center"/>
     </w:pPr>
     <w:rPr>
-      <w:rFonts w:ascii="Times New Roman" w:hAnsi="Times New Roman" w:eastAsia="Times New Roman" w:cs="Times New Roman"/>
-    </w:rPr>
-  </w:style>
-  <w:style w:type="paragraph" w:styleId="DiagramLabel" w:customStyle="1">
+      <w:rFonts w:ascii="Times New Roman" w:eastAsia="Times New Roman" w:hAnsi="Times New Roman" w:cs="Times New Roman"/>
+    </w:rPr>
+  </w:style>
+  <w:style w:type="paragraph" w:customStyle="1" w:styleId="DiagramLabel">
     <w:name w:val="Diagram Label"/>
     <w:basedOn w:val="Normln"/>
     <w:next w:val="Normln"/>
@@ -3956,22 +3654,22 @@
       <w:jc w:val="center"/>
     </w:pPr>
     <w:rPr>
-      <w:rFonts w:ascii="Times New Roman" w:hAnsi="Times New Roman" w:eastAsia="Times New Roman" w:cs="Times New Roman"/>
+      <w:rFonts w:ascii="Times New Roman" w:eastAsia="Times New Roman" w:hAnsi="Times New Roman" w:cs="Times New Roman"/>
       <w:sz w:val="16"/>
       <w:szCs w:val="16"/>
     </w:rPr>
   </w:style>
-  <w:style w:type="paragraph" w:styleId="TableLabel" w:customStyle="1">
+  <w:style w:type="paragraph" w:customStyle="1" w:styleId="TableLabel">
     <w:name w:val="Table Label"/>
     <w:basedOn w:val="Normln"/>
     <w:next w:val="Normln"/>
     <w:rPr>
-      <w:rFonts w:ascii="Times New Roman" w:hAnsi="Times New Roman" w:eastAsia="Times New Roman" w:cs="Times New Roman"/>
+      <w:rFonts w:ascii="Times New Roman" w:eastAsia="Times New Roman" w:hAnsi="Times New Roman" w:cs="Times New Roman"/>
       <w:sz w:val="16"/>
       <w:szCs w:val="16"/>
     </w:rPr>
   </w:style>
-  <w:style w:type="paragraph" w:styleId="TableHeading" w:customStyle="1">
+  <w:style w:type="paragraph" w:customStyle="1" w:styleId="TableHeading">
     <w:name w:val="Table Heading"/>
     <w:basedOn w:val="Normln"/>
     <w:next w:val="Normln"/>
@@ -3980,13 +3678,13 @@
       <w:ind w:left="90" w:right="90"/>
     </w:pPr>
     <w:rPr>
-      <w:rFonts w:ascii="Times New Roman" w:hAnsi="Times New Roman" w:eastAsia="Times New Roman" w:cs="Times New Roman"/>
+      <w:rFonts w:ascii="Times New Roman" w:eastAsia="Times New Roman" w:hAnsi="Times New Roman" w:cs="Times New Roman"/>
       <w:b/>
       <w:sz w:val="18"/>
       <w:szCs w:val="18"/>
     </w:rPr>
   </w:style>
-  <w:style w:type="paragraph" w:styleId="TableTitle0" w:customStyle="1">
+  <w:style w:type="paragraph" w:customStyle="1" w:styleId="TableTitle0">
     <w:name w:val="Table Title 0"/>
     <w:basedOn w:val="Normln"/>
     <w:next w:val="Normln"/>
@@ -3994,13 +3692,13 @@
       <w:ind w:left="270" w:right="270"/>
     </w:pPr>
     <w:rPr>
-      <w:rFonts w:ascii="Times New Roman" w:hAnsi="Times New Roman" w:eastAsia="Times New Roman" w:cs="Times New Roman"/>
+      <w:rFonts w:ascii="Times New Roman" w:eastAsia="Times New Roman" w:hAnsi="Times New Roman" w:cs="Times New Roman"/>
       <w:b/>
       <w:sz w:val="22"/>
       <w:szCs w:val="22"/>
     </w:rPr>
   </w:style>
-  <w:style w:type="paragraph" w:styleId="TableTitle1" w:customStyle="1">
+  <w:style w:type="paragraph" w:customStyle="1" w:styleId="TableTitle1">
     <w:name w:val="Table Title 1"/>
     <w:basedOn w:val="Normln"/>
     <w:next w:val="Normln"/>
@@ -4009,14 +3707,14 @@
       <w:ind w:left="180" w:right="270"/>
     </w:pPr>
     <w:rPr>
-      <w:rFonts w:ascii="Times New Roman" w:hAnsi="Times New Roman" w:eastAsia="Times New Roman" w:cs="Times New Roman"/>
+      <w:rFonts w:ascii="Times New Roman" w:eastAsia="Times New Roman" w:hAnsi="Times New Roman" w:cs="Times New Roman"/>
       <w:b/>
       <w:sz w:val="18"/>
       <w:szCs w:val="18"/>
       <w:u w:val="single" w:color="000000"/>
     </w:rPr>
   </w:style>
-  <w:style w:type="paragraph" w:styleId="TableTitle2" w:customStyle="1">
+  <w:style w:type="paragraph" w:customStyle="1" w:styleId="TableTitle2">
     <w:name w:val="Table Title 2"/>
     <w:basedOn w:val="Normln"/>
     <w:next w:val="Normln"/>
@@ -4025,13 +3723,13 @@
       <w:ind w:left="270" w:right="270"/>
     </w:pPr>
     <w:rPr>
-      <w:rFonts w:ascii="Times New Roman" w:hAnsi="Times New Roman" w:eastAsia="Times New Roman" w:cs="Times New Roman"/>
+      <w:rFonts w:ascii="Times New Roman" w:eastAsia="Times New Roman" w:hAnsi="Times New Roman" w:cs="Times New Roman"/>
       <w:sz w:val="18"/>
       <w:szCs w:val="18"/>
       <w:u w:val="single" w:color="000000"/>
     </w:rPr>
   </w:style>
-  <w:style w:type="paragraph" w:styleId="TableTextNormal" w:customStyle="1">
+  <w:style w:type="paragraph" w:customStyle="1" w:styleId="TableTextNormal">
     <w:name w:val="Table Text Normal"/>
     <w:basedOn w:val="Normln"/>
     <w:next w:val="Normln"/>
@@ -4039,12 +3737,12 @@
       <w:ind w:left="270" w:right="270"/>
     </w:pPr>
     <w:rPr>
-      <w:rFonts w:ascii="Times New Roman" w:hAnsi="Times New Roman" w:eastAsia="Times New Roman" w:cs="Times New Roman"/>
+      <w:rFonts w:ascii="Times New Roman" w:eastAsia="Times New Roman" w:hAnsi="Times New Roman" w:cs="Times New Roman"/>
       <w:sz w:val="18"/>
       <w:szCs w:val="18"/>
     </w:rPr>
   </w:style>
-  <w:style w:type="paragraph" w:styleId="TableTextLight" w:customStyle="1">
+  <w:style w:type="paragraph" w:customStyle="1" w:styleId="TableTextLight">
     <w:name w:val="Table Text Light"/>
     <w:basedOn w:val="Normln"/>
     <w:next w:val="Normln"/>
@@ -4052,13 +3750,13 @@
       <w:ind w:left="270" w:right="270"/>
     </w:pPr>
     <w:rPr>
-      <w:rFonts w:ascii="Times New Roman" w:hAnsi="Times New Roman" w:eastAsia="Times New Roman" w:cs="Times New Roman"/>
+      <w:rFonts w:ascii="Times New Roman" w:eastAsia="Times New Roman" w:hAnsi="Times New Roman" w:cs="Times New Roman"/>
       <w:color w:val="2F2F2F"/>
       <w:sz w:val="18"/>
       <w:szCs w:val="18"/>
     </w:rPr>
   </w:style>
-  <w:style w:type="paragraph" w:styleId="TableTextBold" w:customStyle="1">
+  <w:style w:type="paragraph" w:customStyle="1" w:styleId="TableTextBold">
     <w:name w:val="Table Text Bold"/>
     <w:basedOn w:val="Normln"/>
     <w:next w:val="Normln"/>
@@ -4066,13 +3764,13 @@
       <w:ind w:left="270" w:right="270"/>
     </w:pPr>
     <w:rPr>
-      <w:rFonts w:ascii="Times New Roman" w:hAnsi="Times New Roman" w:eastAsia="Times New Roman" w:cs="Times New Roman"/>
+      <w:rFonts w:ascii="Times New Roman" w:eastAsia="Times New Roman" w:hAnsi="Times New Roman" w:cs="Times New Roman"/>
       <w:b/>
       <w:sz w:val="18"/>
       <w:szCs w:val="18"/>
     </w:rPr>
   </w:style>
-  <w:style w:type="paragraph" w:styleId="CoverText3" w:customStyle="1">
+  <w:style w:type="paragraph" w:customStyle="1" w:styleId="CoverText3">
     <w:name w:val="Cover Text 3"/>
     <w:basedOn w:val="Normln"/>
     <w:next w:val="Normln"/>
@@ -4080,14 +3778,14 @@
       <w:jc w:val="right"/>
     </w:pPr>
     <w:rPr>
-      <w:rFonts w:ascii="Calibri" w:hAnsi="Calibri" w:eastAsia="Calibri" w:cs="Calibri"/>
+      <w:rFonts w:ascii="Calibri" w:eastAsia="Calibri" w:hAnsi="Calibri" w:cs="Calibri"/>
       <w:b/>
       <w:color w:val="004080"/>
       <w:sz w:val="20"/>
       <w:szCs w:val="20"/>
     </w:rPr>
   </w:style>
-  <w:style w:type="paragraph" w:styleId="TitleSmall" w:customStyle="1">
+  <w:style w:type="paragraph" w:customStyle="1" w:styleId="TitleSmall">
     <w:name w:val="Title Small"/>
     <w:basedOn w:val="Normln"/>
     <w:next w:val="Normln"/>
@@ -4095,7 +3793,7 @@
       <w:spacing w:before="60" w:after="60"/>
     </w:pPr>
     <w:rPr>
-      <w:rFonts w:ascii="Calibri" w:hAnsi="Calibri" w:eastAsia="Calibri" w:cs="Calibri"/>
+      <w:rFonts w:ascii="Calibri" w:eastAsia="Calibri" w:hAnsi="Calibri" w:cs="Calibri"/>
       <w:b/>
       <w:i/>
       <w:color w:val="3F3F3F"/>
@@ -4103,7 +3801,7 @@
       <w:szCs w:val="20"/>
     </w:rPr>
   </w:style>
-  <w:style w:type="paragraph" w:styleId="TableTextCode" w:customStyle="1">
+  <w:style w:type="paragraph" w:customStyle="1" w:styleId="TableTextCode">
     <w:name w:val="Table Text Code"/>
     <w:basedOn w:val="Normln"/>
     <w:next w:val="Normln"/>
@@ -4111,28 +3809,28 @@
       <w:ind w:left="90" w:right="90"/>
     </w:pPr>
     <w:rPr>
-      <w:rFonts w:ascii="Courier New" w:hAnsi="Courier New" w:eastAsia="Courier New" w:cs="Courier New"/>
+      <w:rFonts w:ascii="Courier New" w:eastAsia="Courier New" w:hAnsi="Courier New" w:cs="Courier New"/>
       <w:sz w:val="16"/>
       <w:szCs w:val="16"/>
     </w:rPr>
   </w:style>
-  <w:style w:type="character" w:styleId="Code" w:customStyle="1">
+  <w:style w:type="character" w:customStyle="1" w:styleId="Code">
     <w:name w:val="Code"/>
     <w:rPr>
-      <w:rFonts w:ascii="Courier New" w:hAnsi="Courier New" w:eastAsia="Courier New" w:cs="Courier New"/>
-    </w:rPr>
-  </w:style>
-  <w:style w:type="paragraph" w:styleId="Items" w:customStyle="1">
+      <w:rFonts w:ascii="Courier New" w:eastAsia="Courier New" w:hAnsi="Courier New" w:cs="Courier New"/>
+    </w:rPr>
+  </w:style>
+  <w:style w:type="paragraph" w:customStyle="1" w:styleId="Items">
     <w:name w:val="Items"/>
     <w:basedOn w:val="Normln"/>
     <w:next w:val="Normln"/>
     <w:rPr>
-      <w:rFonts w:ascii="Times New Roman" w:hAnsi="Times New Roman" w:eastAsia="Times New Roman" w:cs="Times New Roman"/>
+      <w:rFonts w:ascii="Times New Roman" w:eastAsia="Times New Roman" w:hAnsi="Times New Roman" w:cs="Times New Roman"/>
       <w:sz w:val="20"/>
       <w:szCs w:val="20"/>
     </w:rPr>
   </w:style>
-  <w:style w:type="paragraph" w:styleId="TableHeadingLight" w:customStyle="1">
+  <w:style w:type="paragraph" w:customStyle="1" w:styleId="TableHeadingLight">
     <w:name w:val="Table Heading Light"/>
     <w:basedOn w:val="Normln"/>
     <w:next w:val="Normln"/>
@@ -4141,21 +3839,21 @@
       <w:ind w:left="90" w:right="90"/>
     </w:pPr>
     <w:rPr>
-      <w:rFonts w:ascii="Times New Roman" w:hAnsi="Times New Roman" w:eastAsia="Times New Roman" w:cs="Times New Roman"/>
+      <w:rFonts w:ascii="Times New Roman" w:eastAsia="Times New Roman" w:hAnsi="Times New Roman" w:cs="Times New Roman"/>
       <w:b/>
       <w:color w:val="4F4F4F"/>
       <w:sz w:val="18"/>
       <w:szCs w:val="18"/>
     </w:rPr>
   </w:style>
-  <w:style w:type="character" w:styleId="TableFieldLabel" w:customStyle="1">
+  <w:style w:type="character" w:customStyle="1" w:styleId="TableFieldLabel">
     <w:name w:val="Table Field Label"/>
     <w:rPr>
-      <w:rFonts w:ascii="Times New Roman" w:hAnsi="Times New Roman" w:eastAsia="Times New Roman" w:cs="Times New Roman"/>
+      <w:rFonts w:ascii="Times New Roman" w:eastAsia="Times New Roman" w:hAnsi="Times New Roman" w:cs="Times New Roman"/>
       <w:color w:val="6F6F6F"/>
     </w:rPr>
   </w:style>
-  <w:style w:type="character" w:styleId="AllCaps" w:customStyle="1">
+  <w:style w:type="character" w:customStyle="1" w:styleId="AllCaps">
     <w:name w:val="All Caps"/>
     <w:rPr>
       <w:caps/>
@@ -4171,20 +3869,20 @@
       <w:szCs w:val="20"/>
     </w:rPr>
   </w:style>
-  <w:style w:type="paragraph" w:styleId="DefaultStyle" w:customStyle="1">
+  <w:style w:type="paragraph" w:customStyle="1" w:styleId="DefaultStyle">
     <w:name w:val="Default Style"/>
     <w:basedOn w:val="Normln"/>
     <w:next w:val="Normln"/>
     <w:rPr>
-      <w:rFonts w:ascii="Times New Roman" w:hAnsi="Times New Roman" w:eastAsia="Times New Roman" w:cs="Times New Roman"/>
+      <w:rFonts w:ascii="Times New Roman" w:eastAsia="Times New Roman" w:hAnsi="Times New Roman" w:cs="Times New Roman"/>
       <w:color w:val="000000"/>
     </w:rPr>
   </w:style>
-  <w:style w:type="paragraph" w:styleId="TableContents" w:customStyle="1">
+  <w:style w:type="paragraph" w:customStyle="1" w:styleId="TableContents">
     <w:name w:val="Table Contents"/>
     <w:basedOn w:val="Normln"/>
   </w:style>
-  <w:style w:type="paragraph" w:styleId="Contents9" w:customStyle="1">
+  <w:style w:type="paragraph" w:customStyle="1" w:styleId="Contents9">
     <w:name w:val="Contents 9"/>
     <w:basedOn w:val="Normln"/>
     <w:pPr>
@@ -4192,13 +3890,13 @@
       <w:ind w:left="1440" w:right="720"/>
     </w:pPr>
     <w:rPr>
-      <w:rFonts w:ascii="Times New Roman" w:hAnsi="Times New Roman" w:eastAsia="Times New Roman" w:cs="Times New Roman"/>
+      <w:rFonts w:ascii="Times New Roman" w:eastAsia="Times New Roman" w:hAnsi="Times New Roman" w:cs="Times New Roman"/>
       <w:color w:val="000000"/>
       <w:sz w:val="20"/>
       <w:szCs w:val="20"/>
     </w:rPr>
   </w:style>
-  <w:style w:type="paragraph" w:styleId="Contents8" w:customStyle="1">
+  <w:style w:type="paragraph" w:customStyle="1" w:styleId="Contents8">
     <w:name w:val="Contents 8"/>
     <w:basedOn w:val="Normln"/>
     <w:pPr>
@@ -4206,13 +3904,13 @@
       <w:ind w:left="1260" w:right="720"/>
     </w:pPr>
     <w:rPr>
-      <w:rFonts w:ascii="Times New Roman" w:hAnsi="Times New Roman" w:eastAsia="Times New Roman" w:cs="Times New Roman"/>
+      <w:rFonts w:ascii="Times New Roman" w:eastAsia="Times New Roman" w:hAnsi="Times New Roman" w:cs="Times New Roman"/>
       <w:color w:val="000000"/>
       <w:sz w:val="20"/>
       <w:szCs w:val="20"/>
     </w:rPr>
   </w:style>
-  <w:style w:type="paragraph" w:styleId="Contents7" w:customStyle="1">
+  <w:style w:type="paragraph" w:customStyle="1" w:styleId="Contents7">
     <w:name w:val="Contents 7"/>
     <w:basedOn w:val="Normln"/>
     <w:pPr>
@@ -4220,13 +3918,13 @@
       <w:ind w:left="1080" w:right="720"/>
     </w:pPr>
     <w:rPr>
-      <w:rFonts w:ascii="Times New Roman" w:hAnsi="Times New Roman" w:eastAsia="Times New Roman" w:cs="Times New Roman"/>
+      <w:rFonts w:ascii="Times New Roman" w:eastAsia="Times New Roman" w:hAnsi="Times New Roman" w:cs="Times New Roman"/>
       <w:color w:val="000000"/>
       <w:sz w:val="20"/>
       <w:szCs w:val="20"/>
     </w:rPr>
   </w:style>
-  <w:style w:type="paragraph" w:styleId="Contents6" w:customStyle="1">
+  <w:style w:type="paragraph" w:customStyle="1" w:styleId="Contents6">
     <w:name w:val="Contents 6"/>
     <w:basedOn w:val="Normln"/>
     <w:pPr>
@@ -4234,13 +3932,13 @@
       <w:ind w:left="900" w:right="720"/>
     </w:pPr>
     <w:rPr>
-      <w:rFonts w:ascii="Times New Roman" w:hAnsi="Times New Roman" w:eastAsia="Times New Roman" w:cs="Times New Roman"/>
+      <w:rFonts w:ascii="Times New Roman" w:eastAsia="Times New Roman" w:hAnsi="Times New Roman" w:cs="Times New Roman"/>
       <w:color w:val="000000"/>
       <w:sz w:val="20"/>
       <w:szCs w:val="20"/>
     </w:rPr>
   </w:style>
-  <w:style w:type="paragraph" w:styleId="Contents5" w:customStyle="1">
+  <w:style w:type="paragraph" w:customStyle="1" w:styleId="Contents5">
     <w:name w:val="Contents 5"/>
     <w:basedOn w:val="Normln"/>
     <w:pPr>
@@ -4248,13 +3946,13 @@
       <w:ind w:left="720" w:right="720"/>
     </w:pPr>
     <w:rPr>
-      <w:rFonts w:ascii="Times New Roman" w:hAnsi="Times New Roman" w:eastAsia="Times New Roman" w:cs="Times New Roman"/>
+      <w:rFonts w:ascii="Times New Roman" w:eastAsia="Times New Roman" w:hAnsi="Times New Roman" w:cs="Times New Roman"/>
       <w:color w:val="000000"/>
       <w:sz w:val="20"/>
       <w:szCs w:val="20"/>
     </w:rPr>
   </w:style>
-  <w:style w:type="paragraph" w:styleId="Contents4" w:customStyle="1">
+  <w:style w:type="paragraph" w:customStyle="1" w:styleId="Contents4">
     <w:name w:val="Contents 4"/>
     <w:basedOn w:val="Normln"/>
     <w:pPr>
@@ -4262,13 +3960,13 @@
       <w:ind w:left="540" w:right="720"/>
     </w:pPr>
     <w:rPr>
-      <w:rFonts w:ascii="Times New Roman" w:hAnsi="Times New Roman" w:eastAsia="Times New Roman" w:cs="Times New Roman"/>
+      <w:rFonts w:ascii="Times New Roman" w:eastAsia="Times New Roman" w:hAnsi="Times New Roman" w:cs="Times New Roman"/>
       <w:color w:val="000000"/>
       <w:sz w:val="20"/>
       <w:szCs w:val="20"/>
     </w:rPr>
   </w:style>
-  <w:style w:type="paragraph" w:styleId="Contents3" w:customStyle="1">
+  <w:style w:type="paragraph" w:customStyle="1" w:styleId="Contents3">
     <w:name w:val="Contents 3"/>
     <w:basedOn w:val="Normln"/>
     <w:pPr>
@@ -4276,13 +3974,13 @@
       <w:ind w:left="360" w:right="720"/>
     </w:pPr>
     <w:rPr>
-      <w:rFonts w:ascii="Times New Roman" w:hAnsi="Times New Roman" w:eastAsia="Times New Roman" w:cs="Times New Roman"/>
+      <w:rFonts w:ascii="Times New Roman" w:eastAsia="Times New Roman" w:hAnsi="Times New Roman" w:cs="Times New Roman"/>
       <w:color w:val="000000"/>
       <w:sz w:val="20"/>
       <w:szCs w:val="20"/>
     </w:rPr>
   </w:style>
-  <w:style w:type="paragraph" w:styleId="Contents2" w:customStyle="1">
+  <w:style w:type="paragraph" w:customStyle="1" w:styleId="Contents2">
     <w:name w:val="Contents 2"/>
     <w:basedOn w:val="Normln"/>
     <w:pPr>
@@ -4290,13 +3988,13 @@
       <w:ind w:left="180" w:right="720"/>
     </w:pPr>
     <w:rPr>
-      <w:rFonts w:ascii="Times New Roman" w:hAnsi="Times New Roman" w:eastAsia="Times New Roman" w:cs="Times New Roman"/>
+      <w:rFonts w:ascii="Times New Roman" w:eastAsia="Times New Roman" w:hAnsi="Times New Roman" w:cs="Times New Roman"/>
       <w:color w:val="000000"/>
       <w:sz w:val="20"/>
       <w:szCs w:val="20"/>
     </w:rPr>
   </w:style>
-  <w:style w:type="paragraph" w:styleId="Contents1" w:customStyle="1">
+  <w:style w:type="paragraph" w:customStyle="1" w:styleId="Contents1">
     <w:name w:val="Contents 1"/>
     <w:basedOn w:val="Normln"/>
     <w:pPr>
@@ -4304,14 +4002,14 @@
       <w:ind w:right="720"/>
     </w:pPr>
     <w:rPr>
-      <w:rFonts w:ascii="Times New Roman" w:hAnsi="Times New Roman" w:eastAsia="Times New Roman" w:cs="Times New Roman"/>
+      <w:rFonts w:ascii="Times New Roman" w:eastAsia="Times New Roman" w:hAnsi="Times New Roman" w:cs="Times New Roman"/>
       <w:b/>
       <w:color w:val="000000"/>
       <w:sz w:val="20"/>
       <w:szCs w:val="20"/>
     </w:rPr>
   </w:style>
-  <w:style w:type="paragraph" w:styleId="ContentsHeading" w:customStyle="1">
+  <w:style w:type="paragraph" w:customStyle="1" w:styleId="ContentsHeading">
     <w:name w:val="Contents Heading"/>
     <w:basedOn w:val="Normln"/>
     <w:pPr>
@@ -4319,18 +4017,18 @@
       <w:spacing w:before="240" w:after="80"/>
     </w:pPr>
     <w:rPr>
-      <w:rFonts w:ascii="Calibri" w:hAnsi="Calibri" w:eastAsia="Calibri" w:cs="Calibri"/>
+      <w:rFonts w:ascii="Calibri" w:eastAsia="Calibri" w:hAnsi="Calibri" w:cs="Calibri"/>
       <w:b/>
       <w:color w:val="000000"/>
       <w:sz w:val="32"/>
       <w:szCs w:val="32"/>
     </w:rPr>
   </w:style>
-  <w:style w:type="paragraph" w:styleId="Index" w:customStyle="1">
+  <w:style w:type="paragraph" w:customStyle="1" w:styleId="Index">
     <w:name w:val="Index"/>
     <w:basedOn w:val="Normln"/>
     <w:rPr>
-      <w:rFonts w:ascii="Times New Roman" w:hAnsi="Times New Roman" w:eastAsia="Times New Roman" w:cs="Times New Roman"/>
+      <w:rFonts w:ascii="Times New Roman" w:eastAsia="Times New Roman" w:hAnsi="Times New Roman" w:cs="Times New Roman"/>
     </w:rPr>
   </w:style>
   <w:style w:type="paragraph" w:styleId="Titulek">
@@ -4340,7 +4038,7 @@
       <w:spacing w:before="120" w:after="120"/>
     </w:pPr>
     <w:rPr>
-      <w:rFonts w:ascii="Times New Roman" w:hAnsi="Times New Roman" w:eastAsia="Times New Roman" w:cs="Times New Roman"/>
+      <w:rFonts w:ascii="Times New Roman" w:eastAsia="Times New Roman" w:hAnsi="Times New Roman" w:cs="Times New Roman"/>
       <w:i/>
     </w:rPr>
   </w:style>
@@ -4351,17 +4049,17 @@
       <w:spacing w:after="120"/>
     </w:pPr>
     <w:rPr>
-      <w:rFonts w:ascii="Times New Roman" w:hAnsi="Times New Roman" w:eastAsia="Times New Roman" w:cs="Times New Roman"/>
-    </w:rPr>
-  </w:style>
-  <w:style w:type="paragraph" w:styleId="TextBody" w:customStyle="1">
+      <w:rFonts w:ascii="Times New Roman" w:eastAsia="Times New Roman" w:hAnsi="Times New Roman" w:cs="Times New Roman"/>
+    </w:rPr>
+  </w:style>
+  <w:style w:type="paragraph" w:customStyle="1" w:styleId="TextBody">
     <w:name w:val="Text Body"/>
     <w:basedOn w:val="Normln"/>
     <w:pPr>
       <w:spacing w:after="120"/>
     </w:pPr>
   </w:style>
-  <w:style w:type="paragraph" w:styleId="Heading" w:customStyle="1">
+  <w:style w:type="paragraph" w:customStyle="1" w:styleId="Heading">
     <w:name w:val="Heading"/>
     <w:basedOn w:val="Normln"/>
     <w:next w:val="TextBody"/>
@@ -4583,13 +4281,6 @@
         </a:gradFill>
       </a:fillStyleLst>
       <a:lnStyleLst>
-        <a:ln w="6350" cap="flat" cmpd="sng" algn="ctr">
-          <a:solidFill>
-            <a:schemeClr val="phClr"/>
-          </a:solidFill>
-          <a:prstDash val="solid"/>
-          <a:miter lim="800000"/>
-        </a:ln>
         <a:ln w="12700" cap="flat" cmpd="sng" algn="ctr">
           <a:solidFill>
             <a:schemeClr val="phClr"/>
@@ -4598,6 +4289,13 @@
           <a:miter lim="800000"/>
         </a:ln>
         <a:ln w="19050" cap="flat" cmpd="sng" algn="ctr">
+          <a:solidFill>
+            <a:schemeClr val="phClr"/>
+          </a:solidFill>
+          <a:prstDash val="solid"/>
+          <a:miter lim="800000"/>
+        </a:ln>
+        <a:ln w="25400" cap="flat" cmpd="sng" algn="ctr">
           <a:solidFill>
             <a:schemeClr val="phClr"/>
           </a:solidFill>
@@ -4662,7 +4360,27 @@
       </a:bgFillStyleLst>
     </a:fmtScheme>
   </a:themeElements>
-  <a:objectDefaults/>
+  <a:objectDefaults>
+    <a:lnDef>
+      <a:spPr/>
+      <a:bodyPr/>
+      <a:lstStyle/>
+      <a:style>
+        <a:lnRef idx="2">
+          <a:schemeClr val="accent1"/>
+        </a:lnRef>
+        <a:fillRef idx="0">
+          <a:schemeClr val="accent1"/>
+        </a:fillRef>
+        <a:effectRef idx="1">
+          <a:schemeClr val="accent1"/>
+        </a:effectRef>
+        <a:fontRef idx="minor">
+          <a:schemeClr val="tx1"/>
+        </a:fontRef>
+      </a:style>
+    </a:lnDef>
+  </a:objectDefaults>
   <a:extraClrSchemeLst/>
   <a:extLst>
     <a:ext uri="{05A4C25C-085E-4340-85A3-A5531E510DB2}">
@@ -4673,8 +4391,30 @@
 </file>
 
 <file path=customXml/item1.xml><?xml version="1.0" encoding="utf-8"?>
-<ct:contentTypeSchema xmlns:ct="http://schemas.microsoft.com/office/2006/metadata/contentType" xmlns:ma="http://schemas.microsoft.com/office/2006/metadata/properties/metaAttributes" ct:_="" ma:_="" ma:contentTypeName="Document" ma:contentTypeID="0x010100156B981FAAFB4349A28B03AB4EEECF9F" ma:contentTypeVersion="20" ma:contentTypeDescription="Create a new document." ma:contentTypeScope="" ma:versionID="5d07f853f91e2a26b6cc65fe25d8b0bb">
-  <xsd:schema xmlns:xsd="http://www.w3.org/2001/XMLSchema" xmlns:xs="http://www.w3.org/2001/XMLSchema" xmlns:p="http://schemas.microsoft.com/office/2006/metadata/properties" xmlns:ns2="4ea66b1c-fa60-4493-a86c-b420df37761a" xmlns:ns3="322c47a9-7cf9-4f39-ba36-4bf679c08fb0" targetNamespace="http://schemas.microsoft.com/office/2006/metadata/properties" ma:root="true" ma:fieldsID="3a9acf493ca2d2888d20b142ff06d4b0" ns2:_="" ns3:_="">
+<p:properties xmlns:p="http://schemas.microsoft.com/office/2006/metadata/properties" xmlns:xsi="http://www.w3.org/2001/XMLSchema-instance" xmlns:pc="http://schemas.microsoft.com/office/infopath/2007/PartnerControls">
+  <documentManagement>
+    <TaxCatchAll xmlns="4ea66b1c-fa60-4493-a86c-b420df37761a" xsi:nil="true"/>
+    <Date_x002f_Heure xmlns="322c47a9-7cf9-4f39-ba36-4bf679c08fb0" xsi:nil="true"/>
+    <lcf76f155ced4ddcb4097134ff3c332f xmlns="322c47a9-7cf9-4f39-ba36-4bf679c08fb0">
+      <Terms xmlns="http://schemas.microsoft.com/office/infopath/2007/PartnerControls"/>
+    </lcf76f155ced4ddcb4097134ff3c332f>
+    <note xmlns="322c47a9-7cf9-4f39-ba36-4bf679c08fb0" xsi:nil="true"/>
+  </documentManagement>
+</p:properties>
+</file>
+
+<file path=customXml/item2.xml><?xml version="1.0" encoding="utf-8"?>
+<?mso-contentType ?>
+<FormTemplates xmlns="http://schemas.microsoft.com/sharepoint/v3/contenttype/forms">
+  <Display>DocumentLibraryForm</Display>
+  <Edit>DocumentLibraryForm</Edit>
+  <New>DocumentLibraryForm</New>
+</FormTemplates>
+</file>
+
+<file path=customXml/item3.xml><?xml version="1.0" encoding="utf-8"?>
+<ct:contentTypeSchema xmlns:ct="http://schemas.microsoft.com/office/2006/metadata/contentType" xmlns:ma="http://schemas.microsoft.com/office/2006/metadata/properties/metaAttributes" ct:_="" ma:_="" ma:contentTypeName="Dokument" ma:contentTypeID="0x010100156B981FAAFB4349A28B03AB4EEECF9F" ma:contentTypeVersion="20" ma:contentTypeDescription="Vytvoří nový dokument" ma:contentTypeScope="" ma:versionID="832288dd3c0a92eb5793bd249f1d3f8e">
+  <xsd:schema xmlns:xsd="http://www.w3.org/2001/XMLSchema" xmlns:xs="http://www.w3.org/2001/XMLSchema" xmlns:p="http://schemas.microsoft.com/office/2006/metadata/properties" xmlns:ns2="4ea66b1c-fa60-4493-a86c-b420df37761a" xmlns:ns3="322c47a9-7cf9-4f39-ba36-4bf679c08fb0" targetNamespace="http://schemas.microsoft.com/office/2006/metadata/properties" ma:root="true" ma:fieldsID="4e1261f22a3a755a0e2df6a1a94cd5d4" ns2:_="" ns3:_="">
     <xsd:import namespace="4ea66b1c-fa60-4493-a86c-b420df37761a"/>
     <xsd:import namespace="322c47a9-7cf9-4f39-ba36-4bf679c08fb0"/>
     <xsd:element name="properties">
@@ -4712,7 +4452,7 @@
   <xsd:schema xmlns:xsd="http://www.w3.org/2001/XMLSchema" xmlns:xs="http://www.w3.org/2001/XMLSchema" xmlns:dms="http://schemas.microsoft.com/office/2006/documentManagement/types" xmlns:pc="http://schemas.microsoft.com/office/infopath/2007/PartnerControls" targetNamespace="4ea66b1c-fa60-4493-a86c-b420df37761a" elementFormDefault="qualified">
     <xsd:import namespace="http://schemas.microsoft.com/office/2006/documentManagement/types"/>
     <xsd:import namespace="http://schemas.microsoft.com/office/infopath/2007/PartnerControls"/>
-    <xsd:element name="SharedWithUsers" ma:index="8" nillable="true" ma:displayName="Shared With" ma:internalName="SharedWithUsers" ma:readOnly="true">
+    <xsd:element name="SharedWithUsers" ma:index="8" nillable="true" ma:displayName="Sdílí se s" ma:internalName="SharedWithUsers" ma:readOnly="true">
       <xsd:complexType>
         <xsd:complexContent>
           <xsd:extension base="dms:UserMulti">
@@ -4731,7 +4471,7 @@
         </xsd:complexContent>
       </xsd:complexType>
     </xsd:element>
-    <xsd:element name="SharedWithDetails" ma:index="9" nillable="true" ma:displayName="Shared With Details" ma:internalName="SharedWithDetails" ma:readOnly="true">
+    <xsd:element name="SharedWithDetails" ma:index="9" nillable="true" ma:displayName="Sdílené s podrobnostmi" ma:internalName="SharedWithDetails" ma:readOnly="true">
       <xsd:simpleType>
         <xsd:restriction base="dms:Note">
           <xsd:maxLength value="255"/>
@@ -4814,7 +4554,7 @@
         </xsd:restriction>
       </xsd:simpleType>
     </xsd:element>
-    <xsd:element name="lcf76f155ced4ddcb4097134ff3c332f" ma:index="22" nillable="true" ma:taxonomy="true" ma:internalName="lcf76f155ced4ddcb4097134ff3c332f" ma:taxonomyFieldName="MediaServiceImageTags" ma:displayName="Image Tags" ma:readOnly="false" ma:fieldId="{5cf76f15-5ced-4ddc-b409-7134ff3c332f}" ma:taxonomyMulti="true" ma:sspId="84381483-150a-4726-b180-307f5f59d12b" ma:termSetId="09814cd3-568e-fe90-9814-8d621ff8fb84" ma:anchorId="fba54fb3-c3e1-fe81-a776-ca4b69148c4d" ma:open="true" ma:isKeyword="false">
+    <xsd:element name="lcf76f155ced4ddcb4097134ff3c332f" ma:index="22" nillable="true" ma:taxonomy="true" ma:internalName="lcf76f155ced4ddcb4097134ff3c332f" ma:taxonomyFieldName="MediaServiceImageTags" ma:displayName="Značky obrázků" ma:readOnly="false" ma:fieldId="{5cf76f15-5ced-4ddc-b409-7134ff3c332f}" ma:taxonomyMulti="true" ma:sspId="84381483-150a-4726-b180-307f5f59d12b" ma:termSetId="09814cd3-568e-fe90-9814-8d621ff8fb84" ma:anchorId="fba54fb3-c3e1-fe81-a776-ca4b69148c4d" ma:open="true" ma:isKeyword="false">
       <xsd:complexType>
         <xsd:sequence>
           <xsd:element ref="pc:Terms" minOccurs="0" maxOccurs="1"/>
@@ -4851,8 +4591,8 @@
         <xsd:element ref="dc:creator" minOccurs="0" maxOccurs="1"/>
         <xsd:element ref="dcterms:created" minOccurs="0" maxOccurs="1"/>
         <xsd:element ref="dc:identifier" minOccurs="0" maxOccurs="1"/>
-        <xsd:element name="contentType" minOccurs="0" maxOccurs="1" type="xsd:string" ma:index="0" ma:displayName="Content Type"/>
-        <xsd:element ref="dc:title" minOccurs="0" maxOccurs="1" ma:index="4" ma:displayName="Title"/>
+        <xsd:element name="contentType" minOccurs="0" maxOccurs="1" type="xsd:string" ma:index="0" ma:displayName="Typ obsahu"/>
+        <xsd:element ref="dc:title" minOccurs="0" maxOccurs="1" ma:index="4" ma:displayName="Nadpis"/>
         <xsd:element ref="dc:subject" minOccurs="0" maxOccurs="1"/>
         <xsd:element ref="dc:description" minOccurs="0" maxOccurs="1"/>
         <xsd:element name="keywords" minOccurs="0" maxOccurs="1" type="xsd:string"/>
@@ -4941,36 +4681,40 @@
 </ct:contentTypeSchema>
 </file>
 
-<file path=customXml/item2.xml><?xml version="1.0" encoding="utf-8"?>
-<?mso-contentType ?>
-<FormTemplates xmlns="http://schemas.microsoft.com/sharepoint/v3/contenttype/forms">
-  <Display>DocumentLibraryForm</Display>
-  <Edit>DocumentLibraryForm</Edit>
-  <New>DocumentLibraryForm</New>
-</FormTemplates>
-</file>
-
-<file path=customXml/item3.xml><?xml version="1.0" encoding="utf-8"?>
-<p:properties xmlns:p="http://schemas.microsoft.com/office/2006/metadata/properties" xmlns:xsi="http://www.w3.org/2001/XMLSchema-instance" xmlns:pc="http://schemas.microsoft.com/office/infopath/2007/PartnerControls">
-  <documentManagement>
-    <TaxCatchAll xmlns="4ea66b1c-fa60-4493-a86c-b420df37761a" xsi:nil="true"/>
-    <Date_x002f_Heure xmlns="322c47a9-7cf9-4f39-ba36-4bf679c08fb0" xsi:nil="true"/>
-    <lcf76f155ced4ddcb4097134ff3c332f xmlns="322c47a9-7cf9-4f39-ba36-4bf679c08fb0">
-      <Terms xmlns="http://schemas.microsoft.com/office/infopath/2007/PartnerControls"/>
-    </lcf76f155ced4ddcb4097134ff3c332f>
-    <note xmlns="322c47a9-7cf9-4f39-ba36-4bf679c08fb0" xsi:nil="true"/>
-  </documentManagement>
-</p:properties>
-</file>
-
 <file path=customXml/itemProps1.xml><?xml version="1.0" encoding="utf-8"?>
-<ds:datastoreItem xmlns:ds="http://schemas.openxmlformats.org/officeDocument/2006/customXml" ds:itemID="{C1885B34-2764-4BF7-8213-854D6C0EFAE4}"/>
+<ds:datastoreItem xmlns:ds="http://schemas.openxmlformats.org/officeDocument/2006/customXml" ds:itemID="{B4038189-7C32-4232-B056-7A2A4DB66EE6}">
+  <ds:schemaRefs>
+    <ds:schemaRef ds:uri="http://schemas.microsoft.com/office/2006/metadata/properties"/>
+    <ds:schemaRef ds:uri="http://schemas.microsoft.com/office/infopath/2007/PartnerControls"/>
+    <ds:schemaRef ds:uri="4ea66b1c-fa60-4493-a86c-b420df37761a"/>
+    <ds:schemaRef ds:uri="322c47a9-7cf9-4f39-ba36-4bf679c08fb0"/>
+  </ds:schemaRefs>
+</ds:datastoreItem>
 </file>
 
 <file path=customXml/itemProps2.xml><?xml version="1.0" encoding="utf-8"?>
-<ds:datastoreItem xmlns:ds="http://schemas.openxmlformats.org/officeDocument/2006/customXml" ds:itemID="{912E7A20-1BD9-4C0E-8EC7-17CDBAD65D99}"/>
+<ds:datastoreItem xmlns:ds="http://schemas.openxmlformats.org/officeDocument/2006/customXml" ds:itemID="{A9A5206A-A0F7-4054-B1C6-265FB950B004}">
+  <ds:schemaRefs>
+    <ds:schemaRef ds:uri="http://schemas.microsoft.com/sharepoint/v3/contenttype/forms"/>
+  </ds:schemaRefs>
+</ds:datastoreItem>
 </file>
 
 <file path=customXml/itemProps3.xml><?xml version="1.0" encoding="utf-8"?>
-<ds:datastoreItem xmlns:ds="http://schemas.openxmlformats.org/officeDocument/2006/customXml" ds:itemID="{605A4F71-1ACF-42D7-98F1-5A874C3CD00A}"/>
+<ds:datastoreItem xmlns:ds="http://schemas.openxmlformats.org/officeDocument/2006/customXml" ds:itemID="{B5F5D4DB-901C-4AB4-92C6-2B6B6E8B1DA5}">
+  <ds:schemaRefs>
+    <ds:schemaRef ds:uri="http://schemas.microsoft.com/office/2006/metadata/contentType"/>
+    <ds:schemaRef ds:uri="http://schemas.microsoft.com/office/2006/metadata/properties/metaAttributes"/>
+    <ds:schemaRef ds:uri="http://www.w3.org/2001/XMLSchema"/>
+    <ds:schemaRef ds:uri="http://schemas.microsoft.com/office/2006/metadata/properties"/>
+    <ds:schemaRef ds:uri="4ea66b1c-fa60-4493-a86c-b420df37761a"/>
+    <ds:schemaRef ds:uri="322c47a9-7cf9-4f39-ba36-4bf679c08fb0"/>
+    <ds:schemaRef ds:uri="http://schemas.microsoft.com/office/2006/documentManagement/types"/>
+    <ds:schemaRef ds:uri="http://schemas.microsoft.com/office/infopath/2007/PartnerControls"/>
+    <ds:schemaRef ds:uri="http://schemas.openxmlformats.org/package/2006/metadata/core-properties"/>
+    <ds:schemaRef ds:uri="http://purl.org/dc/elements/1.1/"/>
+    <ds:schemaRef ds:uri="http://purl.org/dc/terms/"/>
+    <ds:schemaRef ds:uri="http://schemas.microsoft.com/internal/obd"/>
+  </ds:schemaRefs>
+</ds:datastoreItem>
 </file>
</xml_diff>